<commit_message>
modified documents and upgraded data parsing
</commit_message>
<xml_diff>
--- a/documents/mock_data (3).docx
+++ b/documents/mock_data (3).docx
@@ -1,6 +1,6 @@
 
 <file path=word/document.xml><?xml version="1.0" encoding="utf-8"?>
-<w:document xmlns:mc="http://schemas.openxmlformats.org/markup-compatibility/2006" xmlns:o="urn:schemas-microsoft-com:office:office" xmlns:r="http://schemas.openxmlformats.org/officeDocument/2006/relationships" xmlns:m="http://schemas.openxmlformats.org/officeDocument/2006/math" xmlns:v="urn:schemas-microsoft-com:vml" xmlns:wp="http://schemas.openxmlformats.org/drawingml/2006/wordprocessingDrawing" xmlns:w10="urn:schemas-microsoft-com:office:word" xmlns:w="http://schemas.openxmlformats.org/wordprocessingml/2006/main" xmlns:wne="http://schemas.microsoft.com/office/word/2006/wordml" xmlns:sl="http://schemas.openxmlformats.org/schemaLibrary/2006/main" xmlns:a="http://schemas.openxmlformats.org/drawingml/2006/main" xmlns:pic="http://schemas.openxmlformats.org/drawingml/2006/picture" xmlns:c="http://schemas.openxmlformats.org/drawingml/2006/chart" xmlns:lc="http://schemas.openxmlformats.org/drawingml/2006/lockedCanvas" xmlns:dgm="http://schemas.openxmlformats.org/drawingml/2006/diagram" xmlns:wps="http://schemas.microsoft.com/office/word/2010/wordprocessingShape" xmlns:wpg="http://schemas.microsoft.com/office/word/2010/wordprocessingGroup" xmlns:w14="http://schemas.microsoft.com/office/word/2010/wordml" xmlns:w15="http://schemas.microsoft.com/office/word/2012/wordml">
+<w:document xmlns:mc="http://schemas.openxmlformats.org/markup-compatibility/2006" xmlns:o="urn:schemas-microsoft-com:office:office" xmlns:r="http://schemas.openxmlformats.org/officeDocument/2006/relationships" xmlns:m="http://schemas.openxmlformats.org/officeDocument/2006/math" xmlns:v="urn:schemas-microsoft-com:vml" xmlns:wp="http://schemas.openxmlformats.org/drawingml/2006/wordprocessingDrawing" xmlns:w10="urn:schemas-microsoft-com:office:word" xmlns:w="http://schemas.openxmlformats.org/wordprocessingml/2006/main" xmlns:wne="http://schemas.microsoft.com/office/word/2006/wordml" xmlns:sl="http://schemas.openxmlformats.org/schemaLibrary/2006/main" xmlns:a="http://schemas.openxmlformats.org/drawingml/2006/main" xmlns:pic="http://schemas.openxmlformats.org/drawingml/2006/picture" xmlns:c="http://schemas.openxmlformats.org/drawingml/2006/chart" xmlns:lc="http://schemas.openxmlformats.org/drawingml/2006/lockedCanvas" xmlns:dgm="http://schemas.openxmlformats.org/drawingml/2006/diagram" xmlns:wps="http://schemas.microsoft.com/office/word/2010/wordprocessingShape" xmlns:wpg="http://schemas.microsoft.com/office/word/2010/wordprocessingGroup" xmlns:w14="http://schemas.microsoft.com/office/word/2010/wordml" xmlns:w15="http://schemas.microsoft.com/office/word/2012/wordml" xmlns:w16="http://schemas.microsoft.com/office/word/2018/wordml" xmlns:w16cex="http://schemas.microsoft.com/office/word/2018/wordml/cex" xmlns:w16cid="http://schemas.microsoft.com/office/word/2016/wordml/cid" xmlns:cr="http://schemas.microsoft.com/office/comments/2020/reactions">
   <w:body>
     <w:p>
       <w:pPr>
@@ -49,16 +49,7 @@
           <w:szCs w:val="40"/>
           <w:rtl w:val="0"/>
         </w:rPr>
-        <w:t xml:space="preserve">Utopolis</w:t>
-      </w:r>
-      <w:r>
-        <w:rPr>
-          <w:b w:val="1"/>
-          <w:sz w:val="40"/>
-          <w:szCs w:val="40"/>
-          <w:rtl w:val="0"/>
-        </w:rPr>
-        <w:t xml:space="preserve"> Trip Report – Summary</w:t>
+        <w:t xml:space="preserve">Ecodora Trip Report – Summary</w:t>
       </w:r>
     </w:p>
     <w:p>
@@ -73,37 +64,44 @@
     </w:p>
     <w:p>
       <w:pPr>
+        <w:rPr>
+          <w:b w:val="1"/>
+        </w:rPr>
+      </w:pPr>
+      <w:r>
+        <w:rPr>
+          <w:b w:val="1"/>
+          <w:rtl w:val="0"/>
+        </w:rPr>
+        <w:t xml:space="preserve">Background:</w:t>
+      </w:r>
+      <w:r>
+        <w:rPr>
+          <w:rtl w:val="0"/>
+        </w:rPr>
+      </w:r>
+    </w:p>
+    <w:p>
+      <w:pPr>
+        <w:rPr>
+          <w:b w:val="1"/>
+        </w:rPr>
+      </w:pPr>
+      <w:r>
+        <w:rPr>
+          <w:rtl w:val="0"/>
+        </w:rPr>
+      </w:r>
+    </w:p>
+    <w:p>
+      <w:pPr>
         <w:rPr/>
       </w:pPr>
       <w:r>
         <w:rPr>
-          <w:b w:val="1"/>
-          <w:rtl w:val="0"/>
-        </w:rPr>
-        <w:t xml:space="preserve">Background</w:t>
-      </w:r>
-      <w:r>
-        <w:rPr>
-          <w:b w:val="1"/>
-          <w:rtl w:val="0"/>
-        </w:rPr>
-        <w:t xml:space="preserve">:</w:t>
-      </w:r>
-      <w:r>
-        <w:rPr>
-          <w:rtl w:val="0"/>
-        </w:rPr>
-      </w:r>
-    </w:p>
-    <w:p>
-      <w:pPr>
-        <w:rPr/>
-      </w:pPr>
-      <w:r>
-        <w:rPr>
-          <w:rtl w:val="0"/>
-        </w:rPr>
-        <w:t xml:space="preserve">Utopolis, a city committed to sustainability, thrives with green energy sources, a recycling rate of 80%, and a public transportation system that has reduced car usage by 50%.</w:t>
+          <w:rtl w:val="0"/>
+        </w:rPr>
+        <w:t xml:space="preserve">Ecodora, a flourishing city dedicated to sustainability, harnesses renewable energy sources, boasts a recycling rate of 75%, and has implemented an efficient public transportation system that has reduced car usage by 40%.</w:t>
       </w:r>
       <w:r>
         <w:rPr>
@@ -115,7 +113,7 @@
         <w:rPr>
           <w:rtl w:val="0"/>
         </w:rPr>
-        <w:t xml:space="preserve">Parks and green spaces cover 30% of the city.</w:t>
+        <w:t xml:space="preserve">Verdant parks and green spaces encompass 25% of the city, providing a tranquil oasis for residents.</w:t>
       </w:r>
       <w:r>
         <w:rPr>
@@ -127,7 +125,7 @@
         <w:rPr>
           <w:rtl w:val="0"/>
         </w:rPr>
-        <w:t xml:space="preserve">Utopolis's education system emphasizes critical thinking and sustainability, with 95% of high school graduates pursuing higher education.</w:t>
+        <w:t xml:space="preserve">Ecodora's education system prioritizes environmental stewardship and critical thinking, with 90% of high school graduates pursuing higher education.</w:t>
       </w:r>
       <w:r>
         <w:rPr>
@@ -139,7 +137,7 @@
         <w:rPr>
           <w:rtl w:val="0"/>
         </w:rPr>
-        <w:t xml:space="preserve">The city collaborates with other cities, sharing best practices and supporting sustainable projects globally.</w:t>
+        <w:t xml:space="preserve">The city actively engages in global collaborations, sharing innovative ideas and supporting sustainable initiatives worldwide.</w:t>
       </w:r>
       <w:r>
         <w:rPr>
@@ -151,7 +149,7 @@
         <w:rPr>
           <w:rtl w:val="0"/>
         </w:rPr>
-        <w:t xml:space="preserve">Residents enjoy a high quality of life, with a 90% satisfaction rating.</w:t>
+        <w:t xml:space="preserve">Residents of Ecodora enjoy an exceptional quality of life, with an impressive 85% satisfaction rating.</w:t>
       </w:r>
       <w:r>
         <w:rPr>
@@ -163,7 +161,7 @@
         <w:rPr>
           <w:rtl w:val="0"/>
         </w:rPr>
-        <w:t xml:space="preserve">Utopolis demonstrates that sustainability can create a harmonious and thriving urban environment.</w:t>
+        <w:t xml:space="preserve">Ecodora exemplifies how sustainability can create a harmonious and prosperous urban environment.</w:t>
       </w:r>
       <w:r>
         <w:rPr>
@@ -254,7 +252,7 @@
         <w:widowControl w:val="0"/>
         <w:numPr>
           <w:ilvl w:val="0"/>
-          <w:numId w:val="1"/>
+          <w:numId w:val="13"/>
         </w:numPr>
         <w:spacing w:after="0" w:afterAutospacing="0" w:before="240" w:lineRule="auto"/>
         <w:ind w:left="720" w:hanging="360"/>
@@ -270,7 +268,7 @@
         <w:rPr>
           <w:rtl w:val="0"/>
         </w:rPr>
-        <w:t xml:space="preserve"> Utopolis has prioritized public transportation, investing in a modern metro system called the "Eco-Rail," electric buses branded as "E-Motion," and bike-sharing programs named "Cycle Share."</w:t>
+        <w:t xml:space="preserve"> Ecodora has prioritized public transportation, investing in a modern metro system called the "Eco-Metro," electric buses branded as "E-Ride," and bike-sharing programs named "Wheel Share."</w:t>
       </w:r>
       <w:r>
         <w:rPr>
@@ -283,7 +281,7 @@
         <w:widowControl w:val="0"/>
         <w:numPr>
           <w:ilvl w:val="0"/>
-          <w:numId w:val="1"/>
+          <w:numId w:val="13"/>
         </w:numPr>
         <w:spacing w:after="0" w:afterAutospacing="0" w:before="0" w:beforeAutospacing="0" w:lineRule="auto"/>
         <w:ind w:left="720" w:hanging="360"/>
@@ -306,7 +304,7 @@
         <w:widowControl w:val="0"/>
         <w:numPr>
           <w:ilvl w:val="1"/>
-          <w:numId w:val="1"/>
+          <w:numId w:val="13"/>
         </w:numPr>
         <w:spacing w:after="0" w:afterAutospacing="0" w:before="0" w:beforeAutospacing="0" w:lineRule="auto"/>
         <w:ind w:left="1440" w:hanging="360"/>
@@ -315,7 +313,51 @@
         <w:rPr>
           <w:rtl w:val="0"/>
         </w:rPr>
-        <w:t xml:space="preserve">Eco-Rail: 3 new metro lines constructed, serving over 1 million passengers daily.</w:t>
+        <w:t xml:space="preserve">Eco-Metro: 5 new metro lines constructed, serving over 2 million passengers daily.</w:t>
+      </w:r>
+      <w:r>
+        <w:rPr>
+          <w:rtl w:val="0"/>
+        </w:rPr>
+      </w:r>
+    </w:p>
+    <w:p>
+      <w:pPr>
+        <w:widowControl w:val="0"/>
+        <w:numPr>
+          <w:ilvl w:val="1"/>
+          <w:numId w:val="13"/>
+        </w:numPr>
+        <w:spacing w:after="0" w:afterAutospacing="0" w:before="0" w:beforeAutospacing="0" w:lineRule="auto"/>
+        <w:ind w:left="1440" w:hanging="360"/>
+      </w:pPr>
+      <w:r>
+        <w:rPr>
+          <w:rtl w:val="0"/>
+        </w:rPr>
+        <w:t xml:space="preserve">E-Ride: 300 electric buses introduced, reducing carbon emissions by 20%.</w:t>
+      </w:r>
+      <w:r>
+        <w:rPr>
+          <w:rtl w:val="0"/>
+        </w:rPr>
+      </w:r>
+    </w:p>
+    <w:p>
+      <w:pPr>
+        <w:widowControl w:val="0"/>
+        <w:numPr>
+          <w:ilvl w:val="1"/>
+          <w:numId w:val="13"/>
+        </w:numPr>
+        <w:spacing w:after="0" w:afterAutospacing="0" w:before="0" w:beforeAutospacing="0" w:lineRule="auto"/>
+        <w:ind w:left="1440" w:hanging="360"/>
+      </w:pPr>
+      <w:r>
+        <w:rPr>
+          <w:rtl w:val="0"/>
+        </w:rPr>
+        <w:t xml:space="preserve">Wheel Share: Over 700 bike-sharing stations, with 15,000 bicycles available for rent.</w:t>
       </w:r>
       <w:r>
         <w:rPr>
@@ -330,6 +372,114 @@
           <w:ilvl w:val="1"/>
           <w:numId w:val="1"/>
         </w:numPr>
+        <w:spacing w:after="240" w:before="0" w:beforeAutospacing="0" w:lineRule="auto"/>
+        <w:ind w:left="1440" w:hanging="360"/>
+        <w:rPr>
+          <w:b w:val="1"/>
+          <w:u w:val="none"/>
+        </w:rPr>
+      </w:pPr>
+      <w:r>
+        <w:rPr>
+          <w:rtl w:val="0"/>
+        </w:rPr>
+      </w:r>
+    </w:p>
+    <w:p>
+      <w:pPr>
+        <w:widowControl w:val="0"/>
+        <w:spacing w:after="240" w:before="240" w:lineRule="auto"/>
+        <w:ind w:left="0" w:firstLine="0"/>
+        <w:rPr>
+          <w:b w:val="1"/>
+        </w:rPr>
+      </w:pPr>
+      <w:r>
+        <w:rPr>
+          <w:b w:val="1"/>
+          <w:rtl w:val="0"/>
+        </w:rPr>
+        <w:t xml:space="preserve">2.</w:t>
+      </w:r>
+      <w:r>
+        <w:rPr>
+          <w:b w:val="1"/>
+          <w:rtl w:val="0"/>
+        </w:rPr>
+        <w:t xml:space="preserve"> </w:t>
+      </w:r>
+      <w:r>
+        <w:rPr>
+          <w:b w:val="1"/>
+          <w:rtl w:val="0"/>
+        </w:rPr>
+        <w:t xml:space="preserve">Ecodora Oasis Initiative:</w:t>
+      </w:r>
+      <w:r>
+        <w:rPr>
+          <w:rtl w:val="0"/>
+        </w:rPr>
+      </w:r>
+    </w:p>
+    <w:p>
+      <w:pPr>
+        <w:widowControl w:val="0"/>
+        <w:numPr>
+          <w:ilvl w:val="0"/>
+          <w:numId w:val="5"/>
+        </w:numPr>
+        <w:spacing w:after="0" w:afterAutospacing="0" w:before="240" w:lineRule="auto"/>
+        <w:ind w:left="720" w:hanging="360"/>
+      </w:pPr>
+      <w:r>
+        <w:rPr>
+          <w:b w:val="1"/>
+          <w:rtl w:val="0"/>
+        </w:rPr>
+        <w:t xml:space="preserve">Strategy:</w:t>
+      </w:r>
+      <w:r>
+        <w:rPr>
+          <w:rtl w:val="0"/>
+        </w:rPr>
+        <w:t xml:space="preserve"> Ecodora has established a comprehensive network of green spaces, including parks, urban gardens, and green roofs, to enhance air quality, foster biodiversity, and offer recreational opportunities.</w:t>
+      </w:r>
+      <w:r>
+        <w:rPr>
+          <w:rtl w:val="0"/>
+        </w:rPr>
+      </w:r>
+    </w:p>
+    <w:p>
+      <w:pPr>
+        <w:widowControl w:val="0"/>
+        <w:numPr>
+          <w:ilvl w:val="0"/>
+          <w:numId w:val="5"/>
+        </w:numPr>
+        <w:spacing w:after="0" w:afterAutospacing="0" w:before="0" w:beforeAutospacing="0" w:lineRule="auto"/>
+        <w:ind w:left="720" w:hanging="360"/>
+      </w:pPr>
+      <w:r>
+        <w:rPr>
+          <w:b w:val="1"/>
+          <w:rtl w:val="0"/>
+        </w:rPr>
+        <w:t xml:space="preserve">Data and Concreteness:</w:t>
+      </w:r>
+      <w:r>
+        <w:rPr>
+          <w:rtl w:val="0"/>
+        </w:rPr>
+      </w:r>
+    </w:p>
+    <w:p>
+      <w:pPr>
+        <w:widowControl w:val="0"/>
+        <w:numPr>
+          <w:ilvl w:val="1"/>
+          <w:numId w:val="5"/>
+        </w:numPr>
         <w:spacing w:after="0" w:afterAutospacing="0" w:before="0" w:beforeAutospacing="0" w:lineRule="auto"/>
         <w:ind w:left="1440" w:hanging="360"/>
       </w:pPr>
@@ -337,7 +487,7 @@
         <w:rPr>
           <w:rtl w:val="0"/>
         </w:rPr>
-        <w:t xml:space="preserve">E-Motion: 200 electric buses introduced, reducing carbon emissions by 15%.</w:t>
+        <w:t xml:space="preserve">"Central Eco Haven": A 75-acre central park featuring hiking trails, playgrounds, and a serene lake.</w:t>
       </w:r>
       <w:r>
         <w:rPr>
@@ -350,7 +500,29 @@
         <w:widowControl w:val="0"/>
         <w:numPr>
           <w:ilvl w:val="1"/>
-          <w:numId w:val="1"/>
+          <w:numId w:val="5"/>
+        </w:numPr>
+        <w:spacing w:after="0" w:afterAutospacing="0" w:before="0" w:beforeAutospacing="0" w:lineRule="auto"/>
+        <w:ind w:left="1440" w:hanging="360"/>
+      </w:pPr>
+      <w:r>
+        <w:rPr>
+          <w:rtl w:val="0"/>
+        </w:rPr>
+        <w:t xml:space="preserve">"Green Canopy Gardens": More than 150 buildings showcase green roofs, totaling 75 acres of rooftop greenery.</w:t>
+      </w:r>
+      <w:r>
+        <w:rPr>
+          <w:rtl w:val="0"/>
+        </w:rPr>
+      </w:r>
+    </w:p>
+    <w:p>
+      <w:pPr>
+        <w:widowControl w:val="0"/>
+        <w:numPr>
+          <w:ilvl w:val="1"/>
+          <w:numId w:val="5"/>
         </w:numPr>
         <w:spacing w:after="240" w:before="0" w:beforeAutospacing="0" w:lineRule="auto"/>
         <w:ind w:left="1440" w:hanging="360"/>
@@ -359,27 +531,44 @@
         <w:rPr>
           <w:rtl w:val="0"/>
         </w:rPr>
-        <w:t xml:space="preserve">Cycle Share: Over 500 bike-sharing stations, with 10,000 bicycles available for rent.</w:t>
-      </w:r>
-      <w:r>
-        <w:rPr>
-          <w:rtl w:val="0"/>
-        </w:rPr>
-      </w:r>
-    </w:p>
-    <w:p>
-      <w:pPr>
-        <w:widowControl w:val="0"/>
-        <w:rPr>
-          <w:b w:val="1"/>
-        </w:rPr>
-      </w:pPr>
-      <w:r>
-        <w:rPr>
-          <w:b w:val="1"/>
-          <w:rtl w:val="0"/>
-        </w:rPr>
-        <w:t xml:space="preserve">2.</w:t>
+        <w:t xml:space="preserve">"Neighborhood Gardens": 30 neighborhood gardens created, providing gardening plots for residents.</w:t>
+      </w:r>
+      <w:r>
+        <w:rPr>
+          <w:rtl w:val="0"/>
+        </w:rPr>
+      </w:r>
+    </w:p>
+    <w:p>
+      <w:pPr>
+        <w:widowControl w:val="0"/>
+        <w:spacing w:after="240" w:before="240" w:lineRule="auto"/>
+        <w:ind w:left="1440" w:hanging="360"/>
+        <w:rPr>
+          <w:b w:val="1"/>
+        </w:rPr>
+      </w:pPr>
+      <w:r>
+        <w:rPr>
+          <w:rtl w:val="0"/>
+        </w:rPr>
+      </w:r>
+    </w:p>
+    <w:p>
+      <w:pPr>
+        <w:widowControl w:val="0"/>
+        <w:spacing w:after="240" w:before="240" w:lineRule="auto"/>
+        <w:ind w:left="0" w:firstLine="0"/>
+        <w:rPr>
+          <w:b w:val="1"/>
+        </w:rPr>
+      </w:pPr>
+      <w:r>
+        <w:rPr>
+          <w:b w:val="1"/>
+          <w:rtl w:val="0"/>
+        </w:rPr>
+        <w:t xml:space="preserve">3.</w:t>
       </w:r>
       <w:r>
         <w:rPr>
@@ -393,7 +582,1059 @@
           <w:b w:val="1"/>
           <w:rtl w:val="0"/>
         </w:rPr>
-        <w:t xml:space="preserve">Green Oasis Initiative:</w:t>
+        <w:t xml:space="preserve">Ecodora, the Energy Champion:</w:t>
+      </w:r>
+      <w:r>
+        <w:rPr>
+          <w:rtl w:val="0"/>
+        </w:rPr>
+      </w:r>
+    </w:p>
+    <w:p>
+      <w:pPr>
+        <w:widowControl w:val="0"/>
+        <w:numPr>
+          <w:ilvl w:val="0"/>
+          <w:numId w:val="11"/>
+        </w:numPr>
+        <w:spacing w:after="0" w:afterAutospacing="0" w:before="240" w:lineRule="auto"/>
+        <w:ind w:left="720" w:hanging="360"/>
+        <w:rPr>
+          <w:u w:val="none"/>
+        </w:rPr>
+      </w:pPr>
+      <w:r>
+        <w:rPr>
+          <w:b w:val="1"/>
+          <w:rtl w:val="0"/>
+        </w:rPr>
+        <w:t xml:space="preserve">Strategy:</w:t>
+      </w:r>
+      <w:r>
+        <w:rPr>
+          <w:rtl w:val="0"/>
+        </w:rPr>
+        <w:t xml:space="preserve"> Ecodora has embraced a comprehensive energy-efficient approach, enforcing strict building codes and implementing retrofitting initiatives to reduce energy consumption.</w:t>
+      </w:r>
+      <w:r>
+        <w:rPr>
+          <w:rtl w:val="0"/>
+        </w:rPr>
+      </w:r>
+    </w:p>
+    <w:p>
+      <w:pPr>
+        <w:widowControl w:val="0"/>
+        <w:numPr>
+          <w:ilvl w:val="0"/>
+          <w:numId w:val="11"/>
+        </w:numPr>
+        <w:spacing w:after="0" w:afterAutospacing="0" w:before="0" w:beforeAutospacing="0" w:lineRule="auto"/>
+        <w:ind w:left="720" w:hanging="360"/>
+        <w:rPr>
+          <w:u w:val="none"/>
+        </w:rPr>
+      </w:pPr>
+      <w:r>
+        <w:rPr>
+          <w:b w:val="1"/>
+          <w:rtl w:val="0"/>
+        </w:rPr>
+        <w:t xml:space="preserve">Data and Concreteness:</w:t>
+      </w:r>
+      <w:r>
+        <w:rPr>
+          <w:rtl w:val="0"/>
+        </w:rPr>
+      </w:r>
+    </w:p>
+    <w:p>
+      <w:pPr>
+        <w:widowControl w:val="0"/>
+        <w:numPr>
+          <w:ilvl w:val="1"/>
+          <w:numId w:val="11"/>
+        </w:numPr>
+        <w:spacing w:after="0" w:afterAutospacing="0" w:before="0" w:beforeAutospacing="0" w:lineRule="auto"/>
+        <w:ind w:left="1440" w:hanging="360"/>
+        <w:rPr>
+          <w:u w:val="none"/>
+        </w:rPr>
+      </w:pPr>
+      <w:r>
+        <w:rPr>
+          <w:rtl w:val="0"/>
+        </w:rPr>
+        <w:t xml:space="preserve">"Eco-Harmony 3.0": New building codes mandate the use of energy-efficient appliances and enhanced thermal insulation.</w:t>
+      </w:r>
+      <w:r>
+        <w:rPr>
+          <w:rtl w:val="0"/>
+        </w:rPr>
+      </w:r>
+    </w:p>
+    <w:p>
+      <w:pPr>
+        <w:widowControl w:val="0"/>
+        <w:numPr>
+          <w:ilvl w:val="1"/>
+          <w:numId w:val="11"/>
+        </w:numPr>
+        <w:spacing w:after="0" w:afterAutospacing="0" w:before="0" w:beforeAutospacing="0" w:lineRule="auto"/>
+        <w:ind w:left="1440" w:hanging="360"/>
+        <w:rPr>
+          <w:u w:val="none"/>
+        </w:rPr>
+      </w:pPr>
+      <w:r>
+        <w:rPr>
+          <w:rtl w:val="0"/>
+        </w:rPr>
+        <w:t xml:space="preserve">"Retrofit Renaissance": Over 500 existing buildings undergo energy-saving renovations.</w:t>
+      </w:r>
+      <w:r>
+        <w:rPr>
+          <w:rtl w:val="0"/>
+        </w:rPr>
+      </w:r>
+    </w:p>
+    <w:p>
+      <w:pPr>
+        <w:widowControl w:val="0"/>
+        <w:numPr>
+          <w:ilvl w:val="1"/>
+          <w:numId w:val="11"/>
+        </w:numPr>
+        <w:spacing w:after="240" w:before="0" w:beforeAutospacing="0" w:lineRule="auto"/>
+        <w:ind w:left="1440" w:hanging="360"/>
+        <w:rPr>
+          <w:u w:val="none"/>
+        </w:rPr>
+      </w:pPr>
+      <w:r>
+        <w:rPr>
+          <w:rtl w:val="0"/>
+        </w:rPr>
+        <w:t xml:space="preserve">"Solar Splendor": Installation of solar panels on more than 1,500 government buildings.</w:t>
+      </w:r>
+      <w:r>
+        <w:rPr>
+          <w:rtl w:val="0"/>
+        </w:rPr>
+      </w:r>
+    </w:p>
+    <w:p>
+      <w:pPr>
+        <w:widowControl w:val="0"/>
+        <w:spacing w:after="240" w:before="240" w:lineRule="auto"/>
+        <w:ind w:left="0" w:firstLine="0"/>
+        <w:rPr/>
+      </w:pPr>
+      <w:r>
+        <w:rPr>
+          <w:rtl w:val="0"/>
+        </w:rPr>
+      </w:r>
+    </w:p>
+    <w:p>
+      <w:pPr>
+        <w:widowControl w:val="0"/>
+        <w:spacing w:after="240" w:before="240" w:lineRule="auto"/>
+        <w:ind w:left="0" w:firstLine="0"/>
+        <w:rPr>
+          <w:b w:val="1"/>
+        </w:rPr>
+      </w:pPr>
+      <w:r>
+        <w:rPr>
+          <w:b w:val="1"/>
+          <w:rtl w:val="0"/>
+        </w:rPr>
+        <w:t xml:space="preserve">4.</w:t>
+      </w:r>
+      <w:r>
+        <w:rPr>
+          <w:b w:val="1"/>
+          <w:rtl w:val="0"/>
+        </w:rPr>
+        <w:t xml:space="preserve"> </w:t>
+      </w:r>
+      <w:r>
+        <w:rPr>
+          <w:b w:val="1"/>
+          <w:rtl w:val="0"/>
+        </w:rPr>
+        <w:t xml:space="preserve">Eco-Living Paradise:</w:t>
+      </w:r>
+      <w:r>
+        <w:rPr>
+          <w:rtl w:val="0"/>
+        </w:rPr>
+      </w:r>
+    </w:p>
+    <w:p>
+      <w:pPr>
+        <w:widowControl w:val="0"/>
+        <w:numPr>
+          <w:ilvl w:val="0"/>
+          <w:numId w:val="12"/>
+        </w:numPr>
+        <w:spacing w:after="0" w:afterAutospacing="0" w:before="240" w:lineRule="auto"/>
+        <w:ind w:left="720" w:hanging="360"/>
+      </w:pPr>
+      <w:r>
+        <w:rPr>
+          <w:b w:val="1"/>
+          <w:rtl w:val="0"/>
+        </w:rPr>
+        <w:t xml:space="preserve">Strategy:</w:t>
+      </w:r>
+      <w:r>
+        <w:rPr>
+          <w:rtl w:val="0"/>
+        </w:rPr>
+        <w:t xml:space="preserve"> Ecodora has implemented a holistic waste management system encompassing recycling, composting, and waste-to-biogas initiatives.</w:t>
+      </w:r>
+      <w:r>
+        <w:rPr>
+          <w:rtl w:val="0"/>
+        </w:rPr>
+      </w:r>
+    </w:p>
+    <w:p>
+      <w:pPr>
+        <w:widowControl w:val="0"/>
+        <w:numPr>
+          <w:ilvl w:val="0"/>
+          <w:numId w:val="12"/>
+        </w:numPr>
+        <w:spacing w:after="0" w:afterAutospacing="0" w:before="0" w:beforeAutospacing="0" w:lineRule="auto"/>
+        <w:ind w:left="720" w:hanging="360"/>
+      </w:pPr>
+      <w:r>
+        <w:rPr>
+          <w:b w:val="1"/>
+          <w:rtl w:val="0"/>
+        </w:rPr>
+        <w:t xml:space="preserve">Data and Concreteness:</w:t>
+      </w:r>
+      <w:r>
+        <w:rPr>
+          <w:rtl w:val="0"/>
+        </w:rPr>
+      </w:r>
+    </w:p>
+    <w:p>
+      <w:pPr>
+        <w:widowControl w:val="0"/>
+        <w:numPr>
+          <w:ilvl w:val="1"/>
+          <w:numId w:val="12"/>
+        </w:numPr>
+        <w:spacing w:after="0" w:afterAutospacing="0" w:before="0" w:beforeAutospacing="0" w:lineRule="auto"/>
+        <w:ind w:left="1440" w:hanging="360"/>
+      </w:pPr>
+      <w:r>
+        <w:rPr>
+          <w:rtl w:val="0"/>
+        </w:rPr>
+        <w:t xml:space="preserve">"Recycle with Care": Over 85% of households actively engage in the city's recycling program.</w:t>
+      </w:r>
+      <w:r>
+        <w:rPr>
+          <w:rtl w:val="0"/>
+        </w:rPr>
+      </w:r>
+    </w:p>
+    <w:p>
+      <w:pPr>
+        <w:widowControl w:val="0"/>
+        <w:numPr>
+          <w:ilvl w:val="1"/>
+          <w:numId w:val="12"/>
+        </w:numPr>
+        <w:spacing w:after="0" w:afterAutospacing="0" w:before="0" w:beforeAutospacing="0" w:lineRule="auto"/>
+        <w:ind w:left="1440" w:hanging="360"/>
+      </w:pPr>
+      <w:r>
+        <w:rPr>
+          <w:rtl w:val="0"/>
+        </w:rPr>
+        <w:t xml:space="preserve">"Composting Crusaders": 400 community composting bins conveniently located throughout neighborhoods.</w:t>
+      </w:r>
+      <w:r>
+        <w:rPr>
+          <w:rtl w:val="0"/>
+        </w:rPr>
+      </w:r>
+    </w:p>
+    <w:p>
+      <w:pPr>
+        <w:widowControl w:val="0"/>
+        <w:numPr>
+          <w:ilvl w:val="1"/>
+          <w:numId w:val="12"/>
+        </w:numPr>
+        <w:spacing w:after="240" w:before="0" w:beforeAutospacing="0" w:lineRule="auto"/>
+        <w:ind w:left="1440" w:hanging="360"/>
+      </w:pPr>
+      <w:r>
+        <w:rPr>
+          <w:rtl w:val="0"/>
+        </w:rPr>
+        <w:t xml:space="preserve">"Waste-to-Biogas Facility": An innovative plant transforms organic waste into renewable energy.</w:t>
+      </w:r>
+      <w:r>
+        <w:rPr>
+          <w:rtl w:val="0"/>
+        </w:rPr>
+      </w:r>
+    </w:p>
+    <w:p>
+      <w:pPr>
+        <w:widowControl w:val="0"/>
+        <w:spacing w:after="240" w:before="240" w:lineRule="auto"/>
+        <w:ind w:left="0" w:firstLine="0"/>
+        <w:rPr>
+          <w:b w:val="1"/>
+        </w:rPr>
+      </w:pPr>
+      <w:r>
+        <w:rPr>
+          <w:rtl w:val="0"/>
+        </w:rPr>
+      </w:r>
+    </w:p>
+    <w:p>
+      <w:pPr>
+        <w:widowControl w:val="0"/>
+        <w:spacing w:after="240" w:before="240" w:lineRule="auto"/>
+        <w:ind w:left="0" w:firstLine="0"/>
+        <w:rPr>
+          <w:b w:val="1"/>
+        </w:rPr>
+      </w:pPr>
+      <w:r>
+        <w:rPr>
+          <w:b w:val="1"/>
+          <w:rtl w:val="0"/>
+        </w:rPr>
+        <w:t xml:space="preserve">5.</w:t>
+      </w:r>
+      <w:r>
+        <w:rPr>
+          <w:b w:val="1"/>
+          <w:rtl w:val="0"/>
+        </w:rPr>
+        <w:t xml:space="preserve"> </w:t>
+      </w:r>
+      <w:r>
+        <w:rPr>
+          <w:b w:val="1"/>
+          <w:rtl w:val="0"/>
+        </w:rPr>
+        <w:t xml:space="preserve">Ecodoran Civic Engagement:</w:t>
+      </w:r>
+      <w:r>
+        <w:rPr>
+          <w:rtl w:val="0"/>
+        </w:rPr>
+      </w:r>
+    </w:p>
+    <w:p>
+      <w:pPr>
+        <w:widowControl w:val="0"/>
+        <w:numPr>
+          <w:ilvl w:val="0"/>
+          <w:numId w:val="2"/>
+        </w:numPr>
+        <w:spacing w:after="0" w:afterAutospacing="0" w:before="240" w:lineRule="auto"/>
+        <w:ind w:left="720" w:hanging="360"/>
+      </w:pPr>
+      <w:r>
+        <w:rPr>
+          <w:b w:val="1"/>
+          <w:rtl w:val="0"/>
+        </w:rPr>
+        <w:t xml:space="preserve">Strategy:</w:t>
+      </w:r>
+      <w:r>
+        <w:rPr>
+          <w:rtl w:val="0"/>
+        </w:rPr>
+        <w:t xml:space="preserve"> Ecodora actively involves its citizens in decision-making processes and encourages their participation in community development.</w:t>
+      </w:r>
+      <w:r>
+        <w:rPr>
+          <w:rtl w:val="0"/>
+        </w:rPr>
+      </w:r>
+    </w:p>
+    <w:p>
+      <w:pPr>
+        <w:widowControl w:val="0"/>
+        <w:numPr>
+          <w:ilvl w:val="0"/>
+          <w:numId w:val="2"/>
+        </w:numPr>
+        <w:spacing w:after="0" w:afterAutospacing="0" w:before="0" w:beforeAutospacing="0" w:lineRule="auto"/>
+        <w:ind w:left="720" w:hanging="360"/>
+      </w:pPr>
+      <w:r>
+        <w:rPr>
+          <w:b w:val="1"/>
+          <w:rtl w:val="0"/>
+        </w:rPr>
+        <w:t xml:space="preserve">Data and Concreteness:</w:t>
+      </w:r>
+      <w:r>
+        <w:rPr>
+          <w:rtl w:val="0"/>
+        </w:rPr>
+      </w:r>
+    </w:p>
+    <w:p>
+      <w:pPr>
+        <w:widowControl w:val="0"/>
+        <w:numPr>
+          <w:ilvl w:val="1"/>
+          <w:numId w:val="2"/>
+        </w:numPr>
+        <w:spacing w:after="0" w:afterAutospacing="0" w:before="0" w:beforeAutospacing="0" w:lineRule="auto"/>
+        <w:ind w:left="1440" w:hanging="360"/>
+      </w:pPr>
+      <w:r>
+        <w:rPr>
+          <w:rtl w:val="0"/>
+        </w:rPr>
+        <w:t xml:space="preserve">"Ecodora Community Forums": Regular public meetings held in each district to gather citizen input</w:t>
+      </w:r>
+      <w:r>
+        <w:rPr>
+          <w:rtl w:val="0"/>
+        </w:rPr>
+      </w:r>
+    </w:p>
+    <w:p>
+      <w:pPr>
+        <w:widowControl w:val="0"/>
+        <w:numPr>
+          <w:ilvl w:val="1"/>
+          <w:numId w:val="2"/>
+        </w:numPr>
+        <w:spacing w:after="0" w:afterAutospacing="0" w:before="0" w:beforeAutospacing="0" w:lineRule="auto"/>
+        <w:ind w:left="1440" w:hanging="360"/>
+      </w:pPr>
+      <w:r>
+        <w:rPr>
+          <w:rtl w:val="0"/>
+        </w:rPr>
+        <w:t xml:space="preserve">"Ecodora Citizen Councils": 15 councils formed to advise on specific policy areas and projects</w:t>
+      </w:r>
+      <w:r>
+        <w:rPr>
+          <w:rtl w:val="0"/>
+        </w:rPr>
+      </w:r>
+    </w:p>
+    <w:p>
+      <w:pPr>
+        <w:widowControl w:val="0"/>
+        <w:numPr>
+          <w:ilvl w:val="1"/>
+          <w:numId w:val="2"/>
+        </w:numPr>
+        <w:spacing w:after="240" w:before="0" w:beforeAutospacing="0" w:lineRule="auto"/>
+        <w:ind w:left="1440" w:hanging="360"/>
+      </w:pPr>
+      <w:r>
+        <w:rPr>
+          <w:rtl w:val="0"/>
+        </w:rPr>
+        <w:t xml:space="preserve">"My Ecodora Portal": An online platform allows residents to submit ideas, report issues, and track progress of community initiatives</w:t>
+      </w:r>
+      <w:r>
+        <w:rPr>
+          <w:rtl w:val="0"/>
+        </w:rPr>
+      </w:r>
+    </w:p>
+    <w:p>
+      <w:pPr>
+        <w:widowControl w:val="0"/>
+        <w:spacing w:after="240" w:before="240" w:lineRule="auto"/>
+        <w:rPr>
+          <w:b w:val="1"/>
+        </w:rPr>
+      </w:pPr>
+      <w:r>
+        <w:rPr>
+          <w:rtl w:val="0"/>
+        </w:rPr>
+      </w:r>
+    </w:p>
+    <w:p>
+      <w:pPr>
+        <w:widowControl w:val="0"/>
+        <w:spacing w:after="240" w:before="240" w:lineRule="auto"/>
+        <w:rPr>
+          <w:b w:val="1"/>
+        </w:rPr>
+      </w:pPr>
+      <w:r>
+        <w:rPr>
+          <w:b w:val="1"/>
+          <w:rtl w:val="0"/>
+        </w:rPr>
+        <w:t xml:space="preserve">Leadership and Governance:</w:t>
+      </w:r>
+    </w:p>
+    <w:p>
+      <w:pPr>
+        <w:widowControl w:val="0"/>
+        <w:numPr>
+          <w:ilvl w:val="0"/>
+          <w:numId w:val="9"/>
+        </w:numPr>
+        <w:spacing w:after="240" w:before="240" w:lineRule="auto"/>
+        <w:ind w:left="720" w:hanging="360"/>
+      </w:pPr>
+      <w:r>
+        <w:rPr>
+          <w:b w:val="1"/>
+          <w:rtl w:val="0"/>
+        </w:rPr>
+        <w:t xml:space="preserve">Sustainable Urban Planning:</w:t>
+      </w:r>
+      <w:r>
+        <w:rPr>
+          <w:rtl w:val="0"/>
+        </w:rPr>
+      </w:r>
+    </w:p>
+    <w:p>
+      <w:pPr>
+        <w:widowControl w:val="0"/>
+        <w:rPr/>
+      </w:pPr>
+      <w:r>
+        <w:rPr>
+          <w:rtl w:val="0"/>
+        </w:rPr>
+        <w:t xml:space="preserve">Mayor Emily of Ecodora, a visionary leader, championed the "Eco-Friendly City Plan," which transformed the urban landscape.</w:t>
+      </w:r>
+      <w:r>
+        <w:rPr>
+          <w:rtl w:val="0"/>
+        </w:rPr>
+        <w:t xml:space="preserve"> </w:t>
+      </w:r>
+      <w:r>
+        <w:rPr>
+          <w:rtl w:val="0"/>
+        </w:rPr>
+        <w:t xml:space="preserve">She prioritized green infrastructure, integrating parks, green spaces, and tree-lined streets to promote biodiversity, reduce the heat island effect, and enhance air quality.</w:t>
+      </w:r>
+      <w:r>
+        <w:rPr>
+          <w:rtl w:val="0"/>
+        </w:rPr>
+        <w:t xml:space="preserve"> </w:t>
+      </w:r>
+      <w:r>
+        <w:rPr>
+          <w:rtl w:val="0"/>
+        </w:rPr>
+        <w:t xml:space="preserve">Moreover, to encourage sustainable modes of transportation, Mayor Emily expanded bike lanes, introduced electric bus routes, and implemented a congestion pricing system, effectively reducing traffic and pollution.</w:t>
+      </w:r>
+      <w:r>
+        <w:rPr>
+          <w:rtl w:val="0"/>
+        </w:rPr>
+        <w:t xml:space="preserve"> </w:t>
+      </w:r>
+      <w:r>
+        <w:rPr>
+          <w:rtl w:val="0"/>
+        </w:rPr>
+        <w:t xml:space="preserve">Her commitment to eco-friendly urban planning resulted in a healthier and more livable environment for Ecodora's residents</w:t>
+      </w:r>
+      <w:r>
+        <w:rPr>
+          <w:rtl w:val="0"/>
+        </w:rPr>
+      </w:r>
+    </w:p>
+    <w:p>
+      <w:pPr>
+        <w:widowControl w:val="0"/>
+        <w:numPr>
+          <w:ilvl w:val="0"/>
+          <w:numId w:val="3"/>
+        </w:numPr>
+        <w:spacing w:after="240" w:before="240" w:lineRule="auto"/>
+        <w:ind w:left="720" w:hanging="360"/>
+      </w:pPr>
+      <w:r>
+        <w:rPr>
+          <w:b w:val="1"/>
+          <w:rtl w:val="0"/>
+        </w:rPr>
+        <w:t xml:space="preserve">Community-Driven Initiatives:</w:t>
+      </w:r>
+      <w:r>
+        <w:rPr>
+          <w:rtl w:val="0"/>
+        </w:rPr>
+      </w:r>
+    </w:p>
+    <w:p>
+      <w:pPr>
+        <w:widowControl w:val="0"/>
+        <w:rPr/>
+      </w:pPr>
+      <w:r>
+        <w:rPr>
+          <w:rtl w:val="0"/>
+        </w:rPr>
+        <w:t xml:space="preserve">Ecodora's Mayor, Daniel, recognized the potential of community engagement and launched the "Ecodora Community Fund." This innovative initiative allocated a portion of the city's budget directly to grassroots projects proposed and implemented by residents.</w:t>
+      </w:r>
+      <w:r>
+        <w:rPr>
+          <w:rtl w:val="0"/>
+        </w:rPr>
+        <w:t xml:space="preserve"> </w:t>
+      </w:r>
+      <w:r>
+        <w:rPr>
+          <w:rtl w:val="0"/>
+        </w:rPr>
+        <w:t xml:space="preserve">Through the fund, Ecodorans created initiatives such as community gardens, solar panel installations on public buildings, and neighborhood greening projects, empowering citizens to drive positive change and fostering a sense of community ownership.</w:t>
+      </w:r>
+      <w:r>
+        <w:rPr>
+          <w:rtl w:val="0"/>
+        </w:rPr>
+        <w:t xml:space="preserve"> </w:t>
+      </w:r>
+      <w:r>
+        <w:rPr>
+          <w:rtl w:val="0"/>
+        </w:rPr>
+        <w:t xml:space="preserve">The "Ecodora Community Fund" strengthened the bond between the government and its people, transforming Ecodora into a vibrant and inclusive city</w:t>
+      </w:r>
+      <w:r>
+        <w:rPr>
+          <w:rtl w:val="0"/>
+        </w:rPr>
+      </w:r>
+    </w:p>
+    <w:p>
+      <w:pPr>
+        <w:widowControl w:val="0"/>
+        <w:numPr>
+          <w:ilvl w:val="0"/>
+          <w:numId w:val="6"/>
+        </w:numPr>
+        <w:spacing w:after="240" w:before="240" w:lineRule="auto"/>
+        <w:ind w:left="720" w:hanging="360"/>
+      </w:pPr>
+      <w:r>
+        <w:rPr>
+          <w:b w:val="1"/>
+          <w:rtl w:val="0"/>
+        </w:rPr>
+        <w:t xml:space="preserve">Technology-Enabled Governance:</w:t>
+      </w:r>
+      <w:r>
+        <w:rPr>
+          <w:rtl w:val="0"/>
+        </w:rPr>
+      </w:r>
+    </w:p>
+    <w:p>
+      <w:pPr>
+        <w:widowControl w:val="0"/>
+        <w:rPr>
+          <w:b w:val="1"/>
+        </w:rPr>
+      </w:pPr>
+      <w:r>
+        <w:rPr>
+          <w:rtl w:val="0"/>
+        </w:rPr>
+        <w:t xml:space="preserve">Mayor Sophia of Ecodora embraced technology to streamline public services and enhance transparency.</w:t>
+      </w:r>
+      <w:r>
+        <w:rPr>
+          <w:rtl w:val="0"/>
+        </w:rPr>
+        <w:t xml:space="preserve"> </w:t>
+      </w:r>
+      <w:r>
+        <w:rPr>
+          <w:rtl w:val="0"/>
+        </w:rPr>
+        <w:t xml:space="preserve">She implemented the "Ecodora Digital Portal," a comprehensive platform providing citizens with online access to government services such as permit applications, tax payments, and utility bill management.</w:t>
+      </w:r>
+      <w:r>
+        <w:rPr>
+          <w:rtl w:val="0"/>
+        </w:rPr>
+        <w:t xml:space="preserve"> </w:t>
+      </w:r>
+      <w:r>
+        <w:rPr>
+          <w:rtl w:val="0"/>
+        </w:rPr>
+        <w:t xml:space="preserve">Additionally, Mayor Sophia established a mobile app that facilitated real-time reporting of service issues, ensuring prompt response from city departments.</w:t>
+      </w:r>
+      <w:r>
+        <w:rPr>
+          <w:rtl w:val="0"/>
+        </w:rPr>
+        <w:t xml:space="preserve"> </w:t>
+      </w:r>
+      <w:r>
+        <w:rPr>
+          <w:rtl w:val="0"/>
+        </w:rPr>
+        <w:t xml:space="preserve">The integration of technology not only improved efficiency but also increased citizen engagement and trust in local government</w:t>
+      </w:r>
+      <w:r>
+        <w:rPr>
+          <w:rtl w:val="0"/>
+        </w:rPr>
+      </w:r>
+    </w:p>
+    <w:p>
+      <w:pPr>
+        <w:rPr/>
+      </w:pPr>
+      <w:r>
+        <w:rPr>
+          <w:rtl w:val="0"/>
+        </w:rPr>
+      </w:r>
+    </w:p>
+    <w:p>
+      <w:pPr>
+        <w:rPr>
+          <w:b w:val="1"/>
+        </w:rPr>
+      </w:pPr>
+      <w:r>
+        <w:rPr>
+          <w:b w:val="1"/>
+          <w:rtl w:val="0"/>
+        </w:rPr>
+        <w:t xml:space="preserve">Impact of Urban Initiatives Implemented:</w:t>
+      </w:r>
+      <w:r>
+        <w:rPr>
+          <w:rtl w:val="0"/>
+        </w:rPr>
+      </w:r>
+    </w:p>
+    <w:p>
+      <w:pPr>
+        <w:rPr/>
+      </w:pPr>
+      <w:r>
+        <w:rPr>
+          <w:rtl w:val="0"/>
+        </w:rPr>
+        <w:t xml:space="preserve">The implementation of urban initiatives in Ecodora has had a profound impact on the city and its residents:</w:t>
+      </w:r>
+      <w:r>
+        <w:rPr>
+          <w:rtl w:val="0"/>
+        </w:rPr>
+      </w:r>
+    </w:p>
+    <w:p>
+      <w:pPr>
+        <w:widowControl w:val="0"/>
+        <w:numPr>
+          <w:ilvl w:val="0"/>
+          <w:numId w:val="7"/>
+        </w:numPr>
+        <w:spacing w:after="0" w:afterAutospacing="0" w:before="240" w:lineRule="auto"/>
+        <w:ind w:left="720" w:hanging="360"/>
+      </w:pPr>
+      <w:r>
+        <w:rPr>
+          <w:b w:val="1"/>
+          <w:rtl w:val="0"/>
+        </w:rPr>
+        <w:t xml:space="preserve">Improved Air Quality:</w:t>
+      </w:r>
+      <w:r>
+        <w:rPr>
+          <w:rtl w:val="0"/>
+        </w:rPr>
+        <w:t xml:space="preserve"> Ecodora has made significant strides in improving its air quality.</w:t>
+      </w:r>
+      <w:r>
+        <w:rPr>
+          <w:rtl w:val="0"/>
+        </w:rPr>
+        <w:t xml:space="preserve"> </w:t>
+      </w:r>
+      <w:r>
+        <w:rPr>
+          <w:rtl w:val="0"/>
+        </w:rPr>
+        <w:t xml:space="preserve">Since implementing green initiatives, the concentration of harmful air pollutants like PM2.5 has decreased by 20%.</w:t>
+      </w:r>
+      <w:r>
+        <w:rPr>
+          <w:rtl w:val="0"/>
+        </w:rPr>
+        <w:t xml:space="preserve"> </w:t>
+      </w:r>
+      <w:r>
+        <w:rPr>
+          <w:rtl w:val="0"/>
+        </w:rPr>
+        <w:t xml:space="preserve">The number of days with poor air quality has halved compared to a decade ago, and the city has achieved compliance with national air quality standards for the first time in two decades.</w:t>
+      </w:r>
+      <w:r>
+        <w:rPr>
+          <w:rtl w:val="0"/>
+        </w:rPr>
+      </w:r>
+    </w:p>
+    <w:p>
+      <w:pPr>
+        <w:widowControl w:val="0"/>
+        <w:numPr>
+          <w:ilvl w:val="0"/>
+          <w:numId w:val="7"/>
+        </w:numPr>
+        <w:spacing w:after="0" w:afterAutospacing="0" w:before="0" w:beforeAutospacing="0" w:lineRule="auto"/>
+        <w:ind w:left="720" w:hanging="360"/>
+      </w:pPr>
+      <w:r>
+        <w:rPr>
+          <w:b w:val="1"/>
+          <w:rtl w:val="0"/>
+        </w:rPr>
+        <w:t xml:space="preserve">Reduced Carbon Emissions:</w:t>
+      </w:r>
+      <w:r>
+        <w:rPr>
+          <w:rtl w:val="0"/>
+        </w:rPr>
+        <w:t xml:space="preserve"> Ecodora has also made progress in reducing its carbon emissions.</w:t>
+      </w:r>
+      <w:r>
+        <w:rPr>
+          <w:rtl w:val="0"/>
+        </w:rPr>
+        <w:t xml:space="preserve"> </w:t>
+      </w:r>
+      <w:r>
+        <w:rPr>
+          <w:rtl w:val="0"/>
+        </w:rPr>
+        <w:t xml:space="preserve">Greenhouse gas emissions have decreased by 30% since 2010.</w:t>
+      </w:r>
+      <w:r>
+        <w:rPr>
+          <w:rtl w:val="0"/>
+        </w:rPr>
+        <w:t xml:space="preserve"> </w:t>
+      </w:r>
+      <w:r>
+        <w:rPr>
+          <w:rtl w:val="0"/>
+        </w:rPr>
+        <w:t xml:space="preserve">The city's energy consumption has decreased by 15%, primarily due to the adoption of energy-efficient technologies and buildings.</w:t>
+      </w:r>
+      <w:r>
+        <w:rPr>
+          <w:rtl w:val="0"/>
+        </w:rPr>
+        <w:t xml:space="preserve"> </w:t>
+      </w:r>
+      <w:r>
+        <w:rPr>
+          <w:rtl w:val="0"/>
+        </w:rPr>
+        <w:t xml:space="preserve">Ecodora now generates half of its electricity from renewable sources such as solar and wind power.</w:t>
+      </w:r>
+      <w:r>
+        <w:rPr>
+          <w:rtl w:val="0"/>
+        </w:rPr>
+      </w:r>
+    </w:p>
+    <w:p>
+      <w:pPr>
+        <w:widowControl w:val="0"/>
+        <w:numPr>
+          <w:ilvl w:val="0"/>
+          <w:numId w:val="7"/>
+        </w:numPr>
+        <w:spacing w:after="0" w:afterAutospacing="0" w:before="0" w:beforeAutospacing="0" w:lineRule="auto"/>
+        <w:ind w:left="720" w:hanging="360"/>
+      </w:pPr>
+      <w:r>
+        <w:rPr>
+          <w:b w:val="1"/>
+          <w:rtl w:val="0"/>
+        </w:rPr>
+        <w:t xml:space="preserve">Enhanced Quality of Life:</w:t>
+      </w:r>
+      <w:r>
+        <w:rPr>
+          <w:rtl w:val="0"/>
+        </w:rPr>
+        <w:t xml:space="preserve"> Residents of Ecodora enjoy a high quality of life.</w:t>
+      </w:r>
+      <w:r>
+        <w:rPr>
+          <w:rtl w:val="0"/>
+        </w:rPr>
+        <w:t xml:space="preserve"> </w:t>
+      </w:r>
+      <w:r>
+        <w:rPr>
+          <w:rtl w:val="0"/>
+        </w:rPr>
+        <w:t xml:space="preserve">A study by the city's Department of Urban Planning revealed that residents have a 20% higher life satisfaction rate compared to the national average.</w:t>
+      </w:r>
+      <w:r>
+        <w:rPr>
+          <w:rtl w:val="0"/>
+        </w:rPr>
+        <w:t xml:space="preserve"> </w:t>
+      </w:r>
+      <w:r>
+        <w:rPr>
+          <w:rtl w:val="0"/>
+        </w:rPr>
+        <w:t xml:space="preserve">Ecodora has been ranked as the "Most Livable City" in the region for the past five consecutive years.</w:t>
+      </w:r>
+      <w:r>
+        <w:rPr>
+          <w:rtl w:val="0"/>
+        </w:rPr>
+        <w:t xml:space="preserve"> </w:t>
+      </w:r>
+      <w:r>
+        <w:rPr>
+          <w:rtl w:val="0"/>
+        </w:rPr>
+        <w:t xml:space="preserve">The city's green spaces have increased by 30%, providing residents with more opportunities for recreation and relaxation.</w:t>
+      </w:r>
+      <w:r>
+        <w:rPr>
+          <w:rtl w:val="0"/>
+        </w:rPr>
+      </w:r>
+    </w:p>
+    <w:p>
+      <w:pPr>
+        <w:widowControl w:val="0"/>
+        <w:numPr>
+          <w:ilvl w:val="0"/>
+          <w:numId w:val="7"/>
+        </w:numPr>
+        <w:spacing w:after="240" w:before="0" w:beforeAutospacing="0" w:lineRule="auto"/>
+        <w:ind w:left="720" w:hanging="360"/>
+      </w:pPr>
+      <w:r>
+        <w:rPr>
+          <w:b w:val="1"/>
+          <w:rtl w:val="0"/>
+        </w:rPr>
+        <w:t xml:space="preserve">Economic Development:</w:t>
+      </w:r>
+      <w:r>
+        <w:rPr>
+          <w:rtl w:val="0"/>
+        </w:rPr>
+        <w:t xml:space="preserve"> Ecodora's sustainability initiatives have also contributed to its economic development.</w:t>
+      </w:r>
+      <w:r>
+        <w:rPr>
+          <w:rtl w:val="0"/>
+        </w:rPr>
+        <w:t xml:space="preserve"> </w:t>
+      </w:r>
+      <w:r>
+        <w:rPr>
+          <w:rtl w:val="0"/>
+        </w:rPr>
+        <w:t xml:space="preserve">The city has attracted over 100 new businesses since launching these initiatives, creating over 5,000 jobs.</w:t>
+      </w:r>
+      <w:r>
+        <w:rPr>
+          <w:rtl w:val="0"/>
+        </w:rPr>
+        <w:t xml:space="preserve"> </w:t>
+      </w:r>
+      <w:r>
+        <w:rPr>
+          <w:rtl w:val="0"/>
+        </w:rPr>
+        <w:t xml:space="preserve">The city's unemployment rate has decreased by 3% in the past two years.</w:t>
+      </w:r>
+      <w:r>
+        <w:rPr>
+          <w:rtl w:val="0"/>
+        </w:rPr>
+        <w:t xml:space="preserve"> </w:t>
+      </w:r>
+      <w:r>
+        <w:rPr>
+          <w:rtl w:val="0"/>
+        </w:rPr>
+        <w:t xml:space="preserve">Ecodora has become a hub for green technology and innovation, attracting investments from both domestic and international sources.</w:t>
+      </w:r>
+      <w:r>
+        <w:rPr>
+          <w:rtl w:val="0"/>
+        </w:rPr>
+      </w:r>
+    </w:p>
+    <w:p>
+      <w:pPr>
+        <w:widowControl w:val="0"/>
+        <w:rPr>
+          <w:b w:val="1"/>
+        </w:rPr>
+      </w:pPr>
+      <w:r>
+        <w:rPr>
+          <w:b w:val="1"/>
+          <w:rtl w:val="0"/>
+        </w:rPr>
+        <w:t xml:space="preserve">Durability &amp; Sustainability of Transformation:</w:t>
+      </w:r>
+      <w:r>
+        <w:rPr>
+          <w:rtl w:val="0"/>
+        </w:rPr>
+      </w:r>
+    </w:p>
+    <w:p>
+      <w:pPr>
+        <w:rPr/>
+      </w:pPr>
+      <w:r>
+        <w:rPr>
+          <w:rtl w:val="0"/>
+        </w:rPr>
+        <w:t xml:space="preserve">Ecodora</w:t>
+      </w:r>
+      <w:r>
+        <w:rPr>
+          <w:rtl w:val="0"/>
+        </w:rPr>
+        <w:t xml:space="preserve"> has taken proactive measures to ensure the durability and sustainability of its urban initiatives:</w:t>
       </w:r>
       <w:r>
         <w:rPr>
@@ -416,13 +1657,103 @@
           <w:b w:val="1"/>
           <w:rtl w:val="0"/>
         </w:rPr>
-        <w:t xml:space="preserve">Strategy:</w:t>
-      </w:r>
-      <w:r>
-        <w:rPr>
-          <w:rtl w:val="0"/>
-        </w:rPr>
-        <w:t xml:space="preserve"> Utopolis has created an extensive network of green spaces, including parks, urban gardens, and green roofs, to improve air quality, promote biodiversity, and provide recreational opportunities.</w:t>
+        <w:t xml:space="preserve">Legal Framework</w:t>
+      </w:r>
+      <w:r>
+        <w:rPr>
+          <w:rtl w:val="0"/>
+        </w:rPr>
+        <w:t xml:space="preserve">: Ecodora has implemented a comprehensive legal framework that codifies its commitment to sustainability.</w:t>
+      </w:r>
+      <w:r>
+        <w:rPr>
+          <w:rtl w:val="0"/>
+        </w:rPr>
+        <w:t xml:space="preserve"> </w:t>
+      </w:r>
+      <w:r>
+        <w:rPr>
+          <w:rtl w:val="0"/>
+        </w:rPr>
+        <w:t xml:space="preserve">This legal framework includes laws, regulations, and ordinances that govern all aspects of urban planning, development, and maintenance.</w:t>
+      </w:r>
+      <w:r>
+        <w:rPr>
+          <w:rtl w:val="0"/>
+        </w:rPr>
+        <w:t xml:space="preserve"> </w:t>
+      </w:r>
+      <w:r>
+        <w:rPr>
+          <w:rtl w:val="0"/>
+        </w:rPr>
+        <w:t xml:space="preserve">Some examples of specific laws and regulations include:</w:t>
+      </w:r>
+      <w:r>
+        <w:rPr>
+          <w:rtl w:val="0"/>
+        </w:rPr>
+      </w:r>
+    </w:p>
+    <w:p>
+      <w:pPr>
+        <w:widowControl w:val="0"/>
+        <w:numPr>
+          <w:ilvl w:val="1"/>
+          <w:numId w:val="8"/>
+        </w:numPr>
+        <w:spacing w:after="0" w:afterAutospacing="0" w:before="0" w:beforeAutospacing="0" w:lineRule="auto"/>
+        <w:ind w:left="1440" w:hanging="360"/>
+      </w:pPr>
+      <w:r>
+        <w:rPr>
+          <w:rtl w:val="0"/>
+        </w:rPr>
+        <w:t xml:space="preserve">The Green Building Code: This code mandates the use of sustainable building practices and materials in all new construction and renovations.</w:t>
+      </w:r>
+      <w:r>
+        <w:rPr>
+          <w:rtl w:val="0"/>
+        </w:rPr>
+      </w:r>
+    </w:p>
+    <w:p>
+      <w:pPr>
+        <w:widowControl w:val="0"/>
+        <w:numPr>
+          <w:ilvl w:val="1"/>
+          <w:numId w:val="8"/>
+        </w:numPr>
+        <w:spacing w:after="0" w:afterAutospacing="0" w:before="0" w:beforeAutospacing="0" w:lineRule="auto"/>
+        <w:ind w:left="1440" w:hanging="360"/>
+      </w:pPr>
+      <w:r>
+        <w:rPr>
+          <w:rtl w:val="0"/>
+        </w:rPr>
+        <w:t xml:space="preserve">The Renewable Energy Ordinance: This ordinance requires all new buildings to generate a certain percentage of their energy from renewable sources, such as solar or wind power.</w:t>
+      </w:r>
+      <w:r>
+        <w:rPr>
+          <w:rtl w:val="0"/>
+        </w:rPr>
+      </w:r>
+    </w:p>
+    <w:p>
+      <w:pPr>
+        <w:widowControl w:val="0"/>
+        <w:numPr>
+          <w:ilvl w:val="1"/>
+          <w:numId w:val="8"/>
+        </w:numPr>
+        <w:spacing w:after="0" w:afterAutospacing="0" w:before="0" w:beforeAutospacing="0" w:lineRule="auto"/>
+        <w:ind w:left="1440" w:hanging="360"/>
+      </w:pPr>
+      <w:r>
+        <w:rPr>
+          <w:rtl w:val="0"/>
+        </w:rPr>
+        <w:t xml:space="preserve">The Zero Waste Plan: This plan outlines the city's goal to achieve zero waste by 2030.</w:t>
       </w:r>
       <w:r>
         <w:rPr>
@@ -445,7 +1776,25 @@
           <w:b w:val="1"/>
           <w:rtl w:val="0"/>
         </w:rPr>
-        <w:t xml:space="preserve">Data and Concreteness:</w:t>
+        <w:t xml:space="preserve">Community Engagement</w:t>
+      </w:r>
+      <w:r>
+        <w:rPr>
+          <w:rtl w:val="0"/>
+        </w:rPr>
+        <w:t xml:space="preserve">: Ecodora has cultivated a strong sense of community involvement in sustainability initiatives.</w:t>
+      </w:r>
+      <w:r>
+        <w:rPr>
+          <w:rtl w:val="0"/>
+        </w:rPr>
+        <w:t xml:space="preserve"> </w:t>
+      </w:r>
+      <w:r>
+        <w:rPr>
+          <w:rtl w:val="0"/>
+        </w:rPr>
+        <w:t xml:space="preserve">This is achieved through a variety of programs and activities, such as:</w:t>
       </w:r>
       <w:r>
         <w:rPr>
@@ -467,7 +1816,7 @@
         <w:rPr>
           <w:rtl w:val="0"/>
         </w:rPr>
-        <w:t xml:space="preserve">"Central Park Haven": A 50-acre central park with walking trails, playgrounds, and a lake.</w:t>
+        <w:t xml:space="preserve">The Green Schools Program: This program educates students about sustainability and encourages them to adopt sustainable practices in their daily lives.</w:t>
       </w:r>
       <w:r>
         <w:rPr>
@@ -489,7 +1838,7 @@
         <w:rPr>
           <w:rtl w:val="0"/>
         </w:rPr>
-        <w:t xml:space="preserve">"Green Roof Gardens": Over 100 buildings feature green roofs, totaling 50 acres of rooftop greenery.</w:t>
+        <w:t xml:space="preserve">The Community Gardens Program: This program provides residents with access to land and resources to grow their own food.</w:t>
       </w:r>
       <w:r>
         <w:rPr>
@@ -504,48 +1853,14 @@
           <w:ilvl w:val="1"/>
           <w:numId w:val="8"/>
         </w:numPr>
-        <w:spacing w:after="240" w:before="0" w:beforeAutospacing="0" w:lineRule="auto"/>
+        <w:spacing w:after="0" w:afterAutospacing="0" w:before="0" w:beforeAutospacing="0" w:lineRule="auto"/>
         <w:ind w:left="1440" w:hanging="360"/>
       </w:pPr>
       <w:r>
         <w:rPr>
           <w:rtl w:val="0"/>
         </w:rPr>
-        <w:t xml:space="preserve">"Community Gardens": 20 community gardens established, providing gardening plots for residents.</w:t>
-      </w:r>
-      <w:r>
-        <w:rPr>
-          <w:rtl w:val="0"/>
-        </w:rPr>
-      </w:r>
-    </w:p>
-    <w:p>
-      <w:pPr>
-        <w:widowControl w:val="0"/>
-        <w:rPr>
-          <w:b w:val="1"/>
-        </w:rPr>
-      </w:pPr>
-      <w:r>
-        <w:rPr>
-          <w:b w:val="1"/>
-          <w:rtl w:val="0"/>
-        </w:rPr>
-        <w:t xml:space="preserve">3.</w:t>
-      </w:r>
-      <w:r>
-        <w:rPr>
-          <w:b w:val="1"/>
-          <w:rtl w:val="0"/>
-        </w:rPr>
-        <w:t xml:space="preserve"> </w:t>
-      </w:r>
-      <w:r>
-        <w:rPr>
-          <w:b w:val="1"/>
-          <w:rtl w:val="0"/>
-        </w:rPr>
-        <w:t xml:space="preserve">Energy-Wise City:</w:t>
+        <w:t xml:space="preserve">The Bike Share Program: This program makes it easy for residents to get around the city without cars.</w:t>
       </w:r>
       <w:r>
         <w:rPr>
@@ -558,36 +1873,7 @@
         <w:widowControl w:val="0"/>
         <w:numPr>
           <w:ilvl w:val="0"/>
-          <w:numId w:val="3"/>
-        </w:numPr>
-        <w:spacing w:after="0" w:afterAutospacing="0" w:before="240" w:lineRule="auto"/>
-        <w:ind w:left="720" w:hanging="360"/>
-      </w:pPr>
-      <w:r>
-        <w:rPr>
-          <w:b w:val="1"/>
-          <w:rtl w:val="0"/>
-        </w:rPr>
-        <w:t xml:space="preserve">Strategy:</w:t>
-      </w:r>
-      <w:r>
-        <w:rPr>
-          <w:rtl w:val="0"/>
-        </w:rPr>
-        <w:t xml:space="preserve"> Utopolis has implemented stringent energy-efficient building codes and retrofitted existing buildings to minimize energy consumption.</w:t>
-      </w:r>
-      <w:r>
-        <w:rPr>
-          <w:rtl w:val="0"/>
-        </w:rPr>
-      </w:r>
-    </w:p>
-    <w:p>
-      <w:pPr>
-        <w:widowControl w:val="0"/>
-        <w:numPr>
-          <w:ilvl w:val="0"/>
-          <w:numId w:val="3"/>
+          <w:numId w:val="8"/>
         </w:numPr>
         <w:spacing w:after="0" w:afterAutospacing="0" w:before="0" w:beforeAutospacing="0" w:lineRule="auto"/>
         <w:ind w:left="720" w:hanging="360"/>
@@ -597,7 +1883,49 @@
           <w:b w:val="1"/>
           <w:rtl w:val="0"/>
         </w:rPr>
-        <w:t xml:space="preserve">Data and Concreteness:</w:t>
+        <w:t xml:space="preserve">Financial Sustainability</w:t>
+      </w:r>
+      <w:r>
+        <w:rPr>
+          <w:rtl w:val="0"/>
+        </w:rPr>
+        <w:t xml:space="preserve">: Ecodora has established a robust financial framework to support its sustainability initiatives.</w:t>
+      </w:r>
+      <w:r>
+        <w:rPr>
+          <w:rtl w:val="0"/>
+        </w:rPr>
+        <w:t xml:space="preserve"> </w:t>
+      </w:r>
+      <w:r>
+        <w:rPr>
+          <w:rtl w:val="0"/>
+        </w:rPr>
+        <w:t xml:space="preserve">This includes a dedicated sustainability fund, which is used to finance a variety of projects and programs.</w:t>
+      </w:r>
+      <w:r>
+        <w:rPr>
+          <w:rtl w:val="0"/>
+        </w:rPr>
+        <w:t xml:space="preserve"> </w:t>
+      </w:r>
+      <w:r>
+        <w:rPr>
+          <w:rtl w:val="0"/>
+        </w:rPr>
+        <w:t xml:space="preserve">The city also has a strong track record of attracting grants from private foundations and government agencies.</w:t>
+      </w:r>
+      <w:r>
+        <w:rPr>
+          <w:rtl w:val="0"/>
+        </w:rPr>
+        <w:t xml:space="preserve"> </w:t>
+      </w:r>
+      <w:r>
+        <w:rPr>
+          <w:rtl w:val="0"/>
+        </w:rPr>
+        <w:t xml:space="preserve">Some examples of specific financial mechanisms include:</w:t>
       </w:r>
       <w:r>
         <w:rPr>
@@ -610,7 +1938,7 @@
         <w:widowControl w:val="0"/>
         <w:numPr>
           <w:ilvl w:val="1"/>
-          <w:numId w:val="3"/>
+          <w:numId w:val="8"/>
         </w:numPr>
         <w:spacing w:after="0" w:afterAutospacing="0" w:before="0" w:beforeAutospacing="0" w:lineRule="auto"/>
         <w:ind w:left="1440" w:hanging="360"/>
@@ -619,7 +1947,7 @@
         <w:rPr>
           <w:rtl w:val="0"/>
         </w:rPr>
-        <w:t xml:space="preserve">"Eco-Code 2.0": New building codes require energy-efficient appliances and insulation.</w:t>
+        <w:t xml:space="preserve">The Green Revolving Loan Fund: This fund provides loans to businesses and residents for the implementation of sustainable projects.</w:t>
       </w:r>
       <w:r>
         <w:rPr>
@@ -632,7 +1960,7 @@
         <w:widowControl w:val="0"/>
         <w:numPr>
           <w:ilvl w:val="1"/>
-          <w:numId w:val="3"/>
+          <w:numId w:val="8"/>
         </w:numPr>
         <w:spacing w:after="0" w:afterAutospacing="0" w:before="0" w:beforeAutospacing="0" w:lineRule="auto"/>
         <w:ind w:left="1440" w:hanging="360"/>
@@ -641,7 +1969,19 @@
         <w:rPr>
           <w:rtl w:val="0"/>
         </w:rPr>
-        <w:t xml:space="preserve">"Retrofit Revolution": 500 existing buildings renovated with energy-saving measures.</w:t>
+        <w:t xml:space="preserve">The Carbon Tax: This tax is levied on businesses that emit greenhouse gases.</w:t>
+      </w:r>
+      <w:r>
+        <w:rPr>
+          <w:rtl w:val="0"/>
+        </w:rPr>
+        <w:t xml:space="preserve"> </w:t>
+      </w:r>
+      <w:r>
+        <w:rPr>
+          <w:rtl w:val="0"/>
+        </w:rPr>
+        <w:t xml:space="preserve">The revenue from this tax is used to fund sustainability initiatives.</w:t>
       </w:r>
       <w:r>
         <w:rPr>
@@ -654,1265 +1994,7 @@
         <w:widowControl w:val="0"/>
         <w:numPr>
           <w:ilvl w:val="1"/>
-          <w:numId w:val="3"/>
-        </w:numPr>
-        <w:spacing w:after="240" w:before="0" w:beforeAutospacing="0" w:lineRule="auto"/>
-        <w:ind w:left="1440" w:hanging="360"/>
-      </w:pPr>
-      <w:r>
-        <w:rPr>
-          <w:rtl w:val="0"/>
-        </w:rPr>
-        <w:t xml:space="preserve">"Solar Power Surge": Installation of solar panels on over 1,000 municipal buildings.</w:t>
-      </w:r>
-      <w:r>
-        <w:rPr>
-          <w:rtl w:val="0"/>
-        </w:rPr>
-      </w:r>
-    </w:p>
-    <w:p>
-      <w:pPr>
-        <w:widowControl w:val="0"/>
-        <w:rPr>
-          <w:b w:val="1"/>
-        </w:rPr>
-      </w:pPr>
-      <w:r>
-        <w:rPr>
-          <w:b w:val="1"/>
-          <w:rtl w:val="0"/>
-        </w:rPr>
-        <w:t xml:space="preserve">4.</w:t>
-      </w:r>
-      <w:r>
-        <w:rPr>
-          <w:b w:val="1"/>
-          <w:rtl w:val="0"/>
-        </w:rPr>
-        <w:t xml:space="preserve"> </w:t>
-      </w:r>
-      <w:r>
-        <w:rPr>
-          <w:b w:val="1"/>
-          <w:rtl w:val="0"/>
-        </w:rPr>
-        <w:t xml:space="preserve">Zero-Waste Utopia:</w:t>
-      </w:r>
-      <w:r>
-        <w:rPr>
-          <w:rtl w:val="0"/>
-        </w:rPr>
-      </w:r>
-    </w:p>
-    <w:p>
-      <w:pPr>
-        <w:widowControl w:val="0"/>
-        <w:numPr>
-          <w:ilvl w:val="0"/>
-          <w:numId w:val="9"/>
-        </w:numPr>
-        <w:spacing w:after="0" w:afterAutospacing="0" w:before="240" w:lineRule="auto"/>
-        <w:ind w:left="720" w:hanging="360"/>
-      </w:pPr>
-      <w:r>
-        <w:rPr>
-          <w:b w:val="1"/>
-          <w:rtl w:val="0"/>
-        </w:rPr>
-        <w:t xml:space="preserve">Strategy:</w:t>
-      </w:r>
-      <w:r>
-        <w:rPr>
-          <w:rtl w:val="0"/>
-        </w:rPr>
-        <w:t xml:space="preserve"> Utopolis has adopted a comprehensive waste management system that includes recycling, composting, and waste-to-energy initiatives.</w:t>
-      </w:r>
-      <w:r>
-        <w:rPr>
-          <w:rtl w:val="0"/>
-        </w:rPr>
-      </w:r>
-    </w:p>
-    <w:p>
-      <w:pPr>
-        <w:widowControl w:val="0"/>
-        <w:numPr>
-          <w:ilvl w:val="0"/>
-          <w:numId w:val="9"/>
-        </w:numPr>
-        <w:spacing w:after="0" w:afterAutospacing="0" w:before="0" w:beforeAutospacing="0" w:lineRule="auto"/>
-        <w:ind w:left="720" w:hanging="360"/>
-      </w:pPr>
-      <w:r>
-        <w:rPr>
-          <w:b w:val="1"/>
-          <w:rtl w:val="0"/>
-        </w:rPr>
-        <w:t xml:space="preserve">Data and Concreteness:</w:t>
-      </w:r>
-      <w:r>
-        <w:rPr>
-          <w:rtl w:val="0"/>
-        </w:rPr>
-      </w:r>
-    </w:p>
-    <w:p>
-      <w:pPr>
-        <w:widowControl w:val="0"/>
-        <w:numPr>
-          <w:ilvl w:val="1"/>
-          <w:numId w:val="9"/>
-        </w:numPr>
-        <w:spacing w:after="0" w:afterAutospacing="0" w:before="0" w:beforeAutospacing="0" w:lineRule="auto"/>
-        <w:ind w:left="1440" w:hanging="360"/>
-      </w:pPr>
-      <w:r>
-        <w:rPr>
-          <w:rtl w:val="0"/>
-        </w:rPr>
-        <w:t xml:space="preserve">"Recycle Right": Over 90% of households participate in the city's recycling program.</w:t>
-      </w:r>
-      <w:r>
-        <w:rPr>
-          <w:rtl w:val="0"/>
-        </w:rPr>
-      </w:r>
-    </w:p>
-    <w:p>
-      <w:pPr>
-        <w:widowControl w:val="0"/>
-        <w:numPr>
-          <w:ilvl w:val="1"/>
-          <w:numId w:val="9"/>
-        </w:numPr>
-        <w:spacing w:after="0" w:afterAutospacing="0" w:before="0" w:beforeAutospacing="0" w:lineRule="auto"/>
-        <w:ind w:left="1440" w:hanging="360"/>
-      </w:pPr>
-      <w:r>
-        <w:rPr>
-          <w:rtl w:val="0"/>
-        </w:rPr>
-        <w:t xml:space="preserve">"Compost Champions": 500 community composting bins installed across neighborhoods.</w:t>
-      </w:r>
-      <w:r>
-        <w:rPr>
-          <w:rtl w:val="0"/>
-        </w:rPr>
-      </w:r>
-    </w:p>
-    <w:p>
-      <w:pPr>
-        <w:widowControl w:val="0"/>
-        <w:numPr>
-          <w:ilvl w:val="1"/>
-          <w:numId w:val="9"/>
-        </w:numPr>
-        <w:spacing w:after="240" w:before="0" w:beforeAutospacing="0" w:lineRule="auto"/>
-        <w:ind w:left="1440" w:hanging="360"/>
-      </w:pPr>
-      <w:r>
-        <w:rPr>
-          <w:rtl w:val="0"/>
-        </w:rPr>
-        <w:t xml:space="preserve">"Waste-to-Energy Plant": A state-of-the-art facility converts non-recyclable waste into electricity.</w:t>
-      </w:r>
-      <w:r>
-        <w:rPr>
-          <w:rtl w:val="0"/>
-        </w:rPr>
-      </w:r>
-    </w:p>
-    <w:p>
-      <w:pPr>
-        <w:widowControl w:val="0"/>
-        <w:rPr>
-          <w:b w:val="1"/>
-        </w:rPr>
-      </w:pPr>
-      <w:r>
-        <w:rPr>
-          <w:b w:val="1"/>
-          <w:rtl w:val="0"/>
-        </w:rPr>
-        <w:t xml:space="preserve">5.</w:t>
-      </w:r>
-      <w:r>
-        <w:rPr>
-          <w:b w:val="1"/>
-          <w:rtl w:val="0"/>
-        </w:rPr>
-        <w:t xml:space="preserve"> </w:t>
-      </w:r>
-      <w:r>
-        <w:rPr>
-          <w:b w:val="1"/>
-          <w:rtl w:val="0"/>
-        </w:rPr>
-        <w:t xml:space="preserve">Citizen Collaboratory:</w:t>
-      </w:r>
-      <w:r>
-        <w:rPr>
-          <w:rtl w:val="0"/>
-        </w:rPr>
-      </w:r>
-    </w:p>
-    <w:p>
-      <w:pPr>
-        <w:widowControl w:val="0"/>
-        <w:numPr>
-          <w:ilvl w:val="0"/>
-          <w:numId w:val="10"/>
-        </w:numPr>
-        <w:spacing w:after="0" w:afterAutospacing="0" w:before="240" w:lineRule="auto"/>
-        <w:ind w:left="720" w:hanging="360"/>
-      </w:pPr>
-      <w:r>
-        <w:rPr>
-          <w:b w:val="1"/>
-          <w:rtl w:val="0"/>
-        </w:rPr>
-        <w:t xml:space="preserve">Strategy:</w:t>
-      </w:r>
-      <w:r>
-        <w:rPr>
-          <w:rtl w:val="0"/>
-        </w:rPr>
-        <w:t xml:space="preserve"> Utopolis actively involves its citizens in the planning and implementation of urban initiatives.</w:t>
-      </w:r>
-      <w:r>
-        <w:rPr>
-          <w:rtl w:val="0"/>
-        </w:rPr>
-      </w:r>
-    </w:p>
-    <w:p>
-      <w:pPr>
-        <w:widowControl w:val="0"/>
-        <w:numPr>
-          <w:ilvl w:val="0"/>
-          <w:numId w:val="10"/>
-        </w:numPr>
-        <w:spacing w:after="0" w:afterAutospacing="0" w:before="0" w:beforeAutospacing="0" w:lineRule="auto"/>
-        <w:ind w:left="720" w:hanging="360"/>
-      </w:pPr>
-      <w:r>
-        <w:rPr>
-          <w:b w:val="1"/>
-          <w:rtl w:val="0"/>
-        </w:rPr>
-        <w:t xml:space="preserve">Data and Concreteness:</w:t>
-      </w:r>
-      <w:r>
-        <w:rPr>
-          <w:rtl w:val="0"/>
-        </w:rPr>
-      </w:r>
-    </w:p>
-    <w:p>
-      <w:pPr>
-        <w:widowControl w:val="0"/>
-        <w:numPr>
-          <w:ilvl w:val="1"/>
-          <w:numId w:val="10"/>
-        </w:numPr>
-        <w:spacing w:after="0" w:afterAutospacing="0" w:before="0" w:beforeAutospacing="0" w:lineRule="auto"/>
-        <w:ind w:left="1440" w:hanging="360"/>
-      </w:pPr>
-      <w:r>
-        <w:rPr>
-          <w:rtl w:val="0"/>
-        </w:rPr>
-        <w:t xml:space="preserve">"Utopolis Town Hall": Regular public meetings held to gather citizen input.</w:t>
-      </w:r>
-      <w:r>
-        <w:rPr>
-          <w:rtl w:val="0"/>
-        </w:rPr>
-      </w:r>
-    </w:p>
-    <w:p>
-      <w:pPr>
-        <w:widowControl w:val="0"/>
-        <w:numPr>
-          <w:ilvl w:val="1"/>
-          <w:numId w:val="10"/>
-        </w:numPr>
-        <w:spacing w:after="0" w:afterAutospacing="0" w:before="0" w:beforeAutospacing="0" w:lineRule="auto"/>
-        <w:ind w:left="1440" w:hanging="360"/>
-      </w:pPr>
-      <w:r>
-        <w:rPr>
-          <w:rtl w:val="0"/>
-        </w:rPr>
-        <w:t xml:space="preserve">"Citizen Advisory Committees": 10 committees formed to advise on specific initiatives.</w:t>
-      </w:r>
-      <w:r>
-        <w:rPr>
-          <w:rtl w:val="0"/>
-        </w:rPr>
-      </w:r>
-    </w:p>
-    <w:p>
-      <w:pPr>
-        <w:widowControl w:val="0"/>
-        <w:numPr>
-          <w:ilvl w:val="1"/>
-          <w:numId w:val="10"/>
-        </w:numPr>
-        <w:spacing w:after="240" w:before="0" w:beforeAutospacing="0" w:lineRule="auto"/>
-        <w:ind w:left="1440" w:hanging="360"/>
-      </w:pPr>
-      <w:r>
-        <w:rPr>
-          <w:rtl w:val="0"/>
-        </w:rPr>
-        <w:t xml:space="preserve">"My Utopolis App": A mobile app allows residents to report issues and suggest improvements.</w:t>
-      </w:r>
-      <w:r>
-        <w:rPr>
-          <w:rtl w:val="0"/>
-        </w:rPr>
-      </w:r>
-    </w:p>
-    <w:p>
-      <w:pPr>
-        <w:widowControl w:val="0"/>
-        <w:spacing w:after="240" w:before="240" w:lineRule="auto"/>
-        <w:rPr>
-          <w:b w:val="1"/>
-        </w:rPr>
-      </w:pPr>
-      <w:r>
-        <w:rPr>
-          <w:b w:val="1"/>
-          <w:rtl w:val="0"/>
-        </w:rPr>
-        <w:t xml:space="preserve">Leadership and Governance:</w:t>
-      </w:r>
-    </w:p>
-    <w:p>
-      <w:pPr>
-        <w:widowControl w:val="0"/>
-        <w:numPr>
-          <w:ilvl w:val="0"/>
-          <w:numId w:val="10"/>
-        </w:numPr>
-        <w:spacing w:after="240" w:before="240" w:lineRule="auto"/>
-        <w:ind w:left="720" w:hanging="360"/>
-      </w:pPr>
-      <w:r>
-        <w:rPr>
-          <w:b w:val="1"/>
-          <w:rtl w:val="0"/>
-        </w:rPr>
-        <w:t xml:space="preserve">Visionary Leadership:</w:t>
-      </w:r>
-      <w:r>
-        <w:rPr>
-          <w:rtl w:val="0"/>
-        </w:rPr>
-      </w:r>
-    </w:p>
-    <w:p>
-      <w:pPr>
-        <w:widowControl w:val="0"/>
-        <w:spacing w:after="240" w:before="240" w:lineRule="auto"/>
-        <w:ind w:left="720" w:firstLine="0"/>
-        <w:rPr/>
-      </w:pPr>
-      <w:r>
-        <w:rPr>
-          <w:rtl w:val="0"/>
-        </w:rPr>
-        <w:t xml:space="preserve">Under the visionary leadership of Mayor Anya, Utopolis underwent a transformative journey toward sustainability.</w:t>
-      </w:r>
-      <w:r>
-        <w:rPr>
-          <w:rtl w:val="0"/>
-        </w:rPr>
-        <w:t xml:space="preserve"> </w:t>
-      </w:r>
-      <w:r>
-        <w:rPr>
-          <w:rtl w:val="0"/>
-        </w:rPr>
-        <w:t xml:space="preserve">She spearheaded the transition to renewable energy sources, reducing the city's reliance on fossil fuels and mitigating greenhouse gas emissions.</w:t>
-      </w:r>
-      <w:r>
-        <w:rPr>
-          <w:rtl w:val="0"/>
-        </w:rPr>
-        <w:t xml:space="preserve"> </w:t>
-      </w:r>
-      <w:r>
-        <w:rPr>
-          <w:rtl w:val="0"/>
-        </w:rPr>
-        <w:t xml:space="preserve">Mayor Anya's focus on creating green spaces, transforming vacant lots into thriving urban parks and community gardens, enhanced the city's livability and promoted physical and mental well-being.</w:t>
-      </w:r>
-      <w:r>
-        <w:rPr>
-          <w:rtl w:val="0"/>
-        </w:rPr>
-        <w:t xml:space="preserve"> </w:t>
-      </w:r>
-      <w:r>
-        <w:rPr>
-          <w:rtl w:val="0"/>
-        </w:rPr>
-        <w:t xml:space="preserve">Furthermore, her eco-friendly transportation initiatives, such as expanding bike lanes, improving public transportation, and introducing electric vehicle charging stations, fostered a sustainable and efficient transportation system.</w:t>
-      </w:r>
-      <w:r>
-        <w:rPr>
-          <w:rtl w:val="0"/>
-        </w:rPr>
-      </w:r>
-    </w:p>
-    <w:p>
-      <w:pPr>
-        <w:widowControl w:val="0"/>
-        <w:numPr>
-          <w:ilvl w:val="0"/>
-          <w:numId w:val="5"/>
-        </w:numPr>
-        <w:spacing w:after="240" w:before="240" w:lineRule="auto"/>
-        <w:ind w:left="720" w:hanging="360"/>
-      </w:pPr>
-      <w:r>
-        <w:rPr>
-          <w:b w:val="1"/>
-          <w:rtl w:val="0"/>
-        </w:rPr>
-        <w:t xml:space="preserve">Collaborative Governance:</w:t>
-      </w:r>
-      <w:r>
-        <w:rPr>
-          <w:rtl w:val="0"/>
-        </w:rPr>
-      </w:r>
-    </w:p>
-    <w:p>
-      <w:pPr>
-        <w:widowControl w:val="0"/>
-        <w:spacing w:after="240" w:before="240" w:lineRule="auto"/>
-        <w:ind w:left="720" w:firstLine="0"/>
-        <w:rPr/>
-      </w:pPr>
-      <w:r>
-        <w:rPr>
-          <w:rtl w:val="0"/>
-        </w:rPr>
-        <w:t xml:space="preserve">Mayor Ben of Utopolis acknowledged the significance of citizen engagement and took action to establish the "Citizen Advisory Board." This groundbreaking initiative aimed to bring together community members from diverse backgrounds to collaborate with the government in making crucial policy decisions.</w:t>
-      </w:r>
-      <w:r>
-        <w:rPr>
-          <w:rtl w:val="0"/>
-        </w:rPr>
-        <w:t xml:space="preserve"> </w:t>
-      </w:r>
-      <w:r>
-        <w:rPr>
-          <w:rtl w:val="0"/>
-        </w:rPr>
-        <w:t xml:space="preserve">The board's valuable input contributed to transparent decision-making, ensured responsive governance, and fostered a sense of ownership among the residents.</w:t>
-      </w:r>
-      <w:r>
-        <w:rPr>
-          <w:rtl w:val="0"/>
-        </w:rPr>
-        <w:t xml:space="preserve"> </w:t>
-      </w:r>
-      <w:r>
-        <w:rPr>
-          <w:rtl w:val="0"/>
-        </w:rPr>
-        <w:t xml:space="preserve">Furthermore, Mayor Ben implemented regular town hall meetings and established online platforms to encourage open dialogue and gather feedback from citizens.</w:t>
-      </w:r>
-      <w:r>
-        <w:rPr>
-          <w:rtl w:val="0"/>
-        </w:rPr>
-        <w:t xml:space="preserve"> </w:t>
-      </w:r>
-      <w:r>
-        <w:rPr>
-          <w:rtl w:val="0"/>
-        </w:rPr>
-        <w:t xml:space="preserve">These initiatives collectively facilitated a more inclusive and participatory government, strengthening the bonds between the government and the community.</w:t>
-      </w:r>
-      <w:r>
-        <w:rPr>
-          <w:rtl w:val="0"/>
-        </w:rPr>
-      </w:r>
-    </w:p>
-    <w:p>
-      <w:pPr>
-        <w:widowControl w:val="0"/>
-        <w:numPr>
-          <w:ilvl w:val="0"/>
-          <w:numId w:val="6"/>
-        </w:numPr>
-        <w:spacing w:after="240" w:before="240" w:lineRule="auto"/>
-        <w:ind w:left="720" w:hanging="360"/>
-      </w:pPr>
-      <w:r>
-        <w:rPr>
-          <w:b w:val="1"/>
-          <w:rtl w:val="0"/>
-        </w:rPr>
-        <w:t xml:space="preserve">Efficient Public Services:</w:t>
-      </w:r>
-      <w:r>
-        <w:rPr>
-          <w:rtl w:val="0"/>
-        </w:rPr>
-      </w:r>
-    </w:p>
-    <w:p>
-      <w:pPr>
-        <w:widowControl w:val="0"/>
-        <w:spacing w:after="240" w:before="240" w:lineRule="auto"/>
-        <w:ind w:left="720" w:firstLine="0"/>
-        <w:rPr/>
-      </w:pPr>
-      <w:r>
-        <w:rPr>
-          <w:rtl w:val="0"/>
-        </w:rPr>
-        <w:t xml:space="preserve">Mayor Chloe of Utopolis, dedicated to enhancing public service efficiency, acknowledged the significance of streamlined processes and accessible technology in citizen satisfaction.</w:t>
-      </w:r>
-      <w:r>
-        <w:rPr>
-          <w:rtl w:val="0"/>
-        </w:rPr>
-        <w:t xml:space="preserve"> </w:t>
-      </w:r>
-      <w:r>
-        <w:rPr>
-          <w:rtl w:val="0"/>
-        </w:rPr>
-        <w:t xml:space="preserve">To address this, she implemented digital platforms for public services, allowing for online bill payments, license renewals, and appointment scheduling, thereby reducing the need for in-person visits and wait times.</w:t>
-      </w:r>
-      <w:r>
-        <w:rPr>
-          <w:rtl w:val="0"/>
-        </w:rPr>
-        <w:t xml:space="preserve"> </w:t>
-      </w:r>
-      <w:r>
-        <w:rPr>
-          <w:rtl w:val="0"/>
-        </w:rPr>
-        <w:t xml:space="preserve">Additionally, Mayor Chloe introduced a performance management system to monitor and evaluate the effectiveness of city departments, ensuring accountability and continuous improvement.</w:t>
-      </w:r>
-      <w:r>
-        <w:rPr>
-          <w:rtl w:val="0"/>
-        </w:rPr>
-        <w:t xml:space="preserve"> </w:t>
-      </w:r>
-      <w:r>
-        <w:rPr>
-          <w:rtl w:val="0"/>
-        </w:rPr>
-        <w:t xml:space="preserve">Her efforts resulted in a more responsive and efficient government, enhancing citizen satisfaction and fostering trust in local administration.</w:t>
-      </w:r>
-      <w:r>
-        <w:rPr>
-          <w:rtl w:val="0"/>
-        </w:rPr>
-        <w:t xml:space="preserve">.</w:t>
-      </w:r>
-      <w:r>
-        <w:rPr>
-          <w:rtl w:val="0"/>
-        </w:rPr>
-      </w:r>
-    </w:p>
-    <w:p>
-      <w:pPr>
-        <w:rPr/>
-      </w:pPr>
-      <w:r>
-        <w:rPr>
-          <w:rtl w:val="0"/>
-        </w:rPr>
-      </w:r>
-    </w:p>
-    <w:p>
-      <w:pPr>
-        <w:rPr>
-          <w:b w:val="1"/>
-        </w:rPr>
-      </w:pPr>
-      <w:r>
-        <w:rPr>
-          <w:b w:val="1"/>
-          <w:rtl w:val="0"/>
-        </w:rPr>
-        <w:t xml:space="preserve">Impact of Urban Initiatives Implemented:</w:t>
-      </w:r>
-      <w:r>
-        <w:rPr>
-          <w:rtl w:val="0"/>
-        </w:rPr>
-      </w:r>
-    </w:p>
-    <w:p>
-      <w:pPr>
-        <w:rPr/>
-      </w:pPr>
-      <w:r>
-        <w:rPr>
-          <w:rtl w:val="0"/>
-        </w:rPr>
-        <w:t xml:space="preserve">The implementation of urban initiatives in Utopolis has had a profound impact on the city and its residents:</w:t>
-      </w:r>
-      <w:r>
-        <w:rPr>
-          <w:rtl w:val="0"/>
-        </w:rPr>
-      </w:r>
-    </w:p>
-    <w:p>
-      <w:pPr>
-        <w:widowControl w:val="0"/>
-        <w:numPr>
-          <w:ilvl w:val="0"/>
-          <w:numId w:val="2"/>
-        </w:numPr>
-        <w:spacing w:after="0" w:afterAutospacing="0" w:before="240" w:lineRule="auto"/>
-        <w:ind w:left="720" w:hanging="360"/>
-      </w:pPr>
-      <w:r>
-        <w:rPr>
-          <w:b w:val="1"/>
-          <w:rtl w:val="0"/>
-        </w:rPr>
-        <w:t xml:space="preserve">Improved Air Quality:</w:t>
-      </w:r>
-      <w:r>
-        <w:rPr>
-          <w:rtl w:val="0"/>
-        </w:rPr>
-        <w:t xml:space="preserve"> Utopolis has made significant strides in improving its air quality.</w:t>
-      </w:r>
-      <w:r>
-        <w:rPr>
-          <w:rtl w:val="0"/>
-        </w:rPr>
-        <w:t xml:space="preserve"> </w:t>
-      </w:r>
-      <w:r>
-        <w:rPr>
-          <w:rtl w:val="0"/>
-        </w:rPr>
-        <w:t xml:space="preserve">Since implementing green initiatives, the concentration of harmful air pollutants like PM2.5 has decreased by 20%.</w:t>
-      </w:r>
-      <w:r>
-        <w:rPr>
-          <w:rtl w:val="0"/>
-        </w:rPr>
-        <w:t xml:space="preserve"> </w:t>
-      </w:r>
-      <w:r>
-        <w:rPr>
-          <w:rtl w:val="0"/>
-        </w:rPr>
-        <w:t xml:space="preserve">The number of days with poor air quality has halved compared to a decade ago, and the city has achieved compliance with national air quality standards for the first time in two decades.</w:t>
-      </w:r>
-      <w:r>
-        <w:rPr>
-          <w:rtl w:val="0"/>
-        </w:rPr>
-      </w:r>
-    </w:p>
-    <w:p>
-      <w:pPr>
-        <w:widowControl w:val="0"/>
-        <w:numPr>
-          <w:ilvl w:val="0"/>
-          <w:numId w:val="2"/>
-        </w:numPr>
-        <w:spacing w:after="0" w:afterAutospacing="0" w:before="0" w:beforeAutospacing="0" w:lineRule="auto"/>
-        <w:ind w:left="720" w:hanging="360"/>
-      </w:pPr>
-      <w:r>
-        <w:rPr>
-          <w:b w:val="1"/>
-          <w:rtl w:val="0"/>
-        </w:rPr>
-        <w:t xml:space="preserve">Reduced Carbon Emissions:</w:t>
-      </w:r>
-      <w:r>
-        <w:rPr>
-          <w:rtl w:val="0"/>
-        </w:rPr>
-        <w:t xml:space="preserve"> Utopolis has also made progress in reducing its carbon emissions.</w:t>
-      </w:r>
-      <w:r>
-        <w:rPr>
-          <w:rtl w:val="0"/>
-        </w:rPr>
-        <w:t xml:space="preserve"> </w:t>
-      </w:r>
-      <w:r>
-        <w:rPr>
-          <w:rtl w:val="0"/>
-        </w:rPr>
-        <w:t xml:space="preserve">Greenhouse gas emissions have decreased by 30% since 2010.</w:t>
-      </w:r>
-      <w:r>
-        <w:rPr>
-          <w:rtl w:val="0"/>
-        </w:rPr>
-        <w:t xml:space="preserve"> </w:t>
-      </w:r>
-      <w:r>
-        <w:rPr>
-          <w:rtl w:val="0"/>
-        </w:rPr>
-        <w:t xml:space="preserve">The city's energy consumption has decreased by 15%, primarily due to the adoption of energy-efficient technologies and buildings.</w:t>
-      </w:r>
-      <w:r>
-        <w:rPr>
-          <w:rtl w:val="0"/>
-        </w:rPr>
-        <w:t xml:space="preserve"> </w:t>
-      </w:r>
-      <w:r>
-        <w:rPr>
-          <w:rtl w:val="0"/>
-        </w:rPr>
-        <w:t xml:space="preserve">Utopolis now generates half of its electricity from renewable sources such as solar and wind power.</w:t>
-      </w:r>
-      <w:r>
-        <w:rPr>
-          <w:rtl w:val="0"/>
-        </w:rPr>
-      </w:r>
-    </w:p>
-    <w:p>
-      <w:pPr>
-        <w:widowControl w:val="0"/>
-        <w:numPr>
-          <w:ilvl w:val="0"/>
-          <w:numId w:val="2"/>
-        </w:numPr>
-        <w:spacing w:after="0" w:afterAutospacing="0" w:before="0" w:beforeAutospacing="0" w:lineRule="auto"/>
-        <w:ind w:left="720" w:hanging="360"/>
-      </w:pPr>
-      <w:r>
-        <w:rPr>
-          <w:b w:val="1"/>
-          <w:rtl w:val="0"/>
-        </w:rPr>
-        <w:t xml:space="preserve">Enhanced Quality of Life:</w:t>
-      </w:r>
-      <w:r>
-        <w:rPr>
-          <w:rtl w:val="0"/>
-        </w:rPr>
-        <w:t xml:space="preserve"> Residents of Utopolis enjoy a high quality of life.</w:t>
-      </w:r>
-      <w:r>
-        <w:rPr>
-          <w:rtl w:val="0"/>
-        </w:rPr>
-        <w:t xml:space="preserve"> </w:t>
-      </w:r>
-      <w:r>
-        <w:rPr>
-          <w:rtl w:val="0"/>
-        </w:rPr>
-        <w:t xml:space="preserve">A study by the city's Department of Urban Planning revealed that residents have a 20% higher life satisfaction rate compared to the national average.</w:t>
-      </w:r>
-      <w:r>
-        <w:rPr>
-          <w:rtl w:val="0"/>
-        </w:rPr>
-        <w:t xml:space="preserve"> </w:t>
-      </w:r>
-      <w:r>
-        <w:rPr>
-          <w:rtl w:val="0"/>
-        </w:rPr>
-        <w:t xml:space="preserve">Utopolis has been ranked as the "Most Livable City" in the region for the past five consecutive years.</w:t>
-      </w:r>
-      <w:r>
-        <w:rPr>
-          <w:rtl w:val="0"/>
-        </w:rPr>
-        <w:t xml:space="preserve"> </w:t>
-      </w:r>
-      <w:r>
-        <w:rPr>
-          <w:rtl w:val="0"/>
-        </w:rPr>
-        <w:t xml:space="preserve">The city's green spaces have increased by 30%, providing residents with more opportunities for recreation and relaxation.</w:t>
-      </w:r>
-      <w:r>
-        <w:rPr>
-          <w:rtl w:val="0"/>
-        </w:rPr>
-      </w:r>
-    </w:p>
-    <w:p>
-      <w:pPr>
-        <w:widowControl w:val="0"/>
-        <w:numPr>
-          <w:ilvl w:val="0"/>
-          <w:numId w:val="2"/>
-        </w:numPr>
-        <w:spacing w:after="240" w:before="0" w:beforeAutospacing="0" w:lineRule="auto"/>
-        <w:ind w:left="720" w:hanging="360"/>
-      </w:pPr>
-      <w:r>
-        <w:rPr>
-          <w:b w:val="1"/>
-          <w:rtl w:val="0"/>
-        </w:rPr>
-        <w:t xml:space="preserve">Economic Development:</w:t>
-      </w:r>
-      <w:r>
-        <w:rPr>
-          <w:rtl w:val="0"/>
-        </w:rPr>
-        <w:t xml:space="preserve"> Utopolis's sustainability initiatives have also contributed to its economic development.</w:t>
-      </w:r>
-      <w:r>
-        <w:rPr>
-          <w:rtl w:val="0"/>
-        </w:rPr>
-        <w:t xml:space="preserve"> </w:t>
-      </w:r>
-      <w:r>
-        <w:rPr>
-          <w:rtl w:val="0"/>
-        </w:rPr>
-        <w:t xml:space="preserve">The city has attracted over 100 new businesses since launching these initiatives, creating over 5,000 jobs.</w:t>
-      </w:r>
-      <w:r>
-        <w:rPr>
-          <w:rtl w:val="0"/>
-        </w:rPr>
-        <w:t xml:space="preserve"> </w:t>
-      </w:r>
-      <w:r>
-        <w:rPr>
-          <w:rtl w:val="0"/>
-        </w:rPr>
-        <w:t xml:space="preserve">The city's unemployment rate has decreased by 3% in the past two years.</w:t>
-      </w:r>
-      <w:r>
-        <w:rPr>
-          <w:rtl w:val="0"/>
-        </w:rPr>
-        <w:t xml:space="preserve"> </w:t>
-      </w:r>
-      <w:r>
-        <w:rPr>
-          <w:rtl w:val="0"/>
-        </w:rPr>
-        <w:t xml:space="preserve">Utopolis has become a hub for green technology and innovation, attracting investments from both domestic and international sources.</w:t>
-      </w:r>
-      <w:r>
-        <w:rPr>
-          <w:rtl w:val="0"/>
-        </w:rPr>
-      </w:r>
-    </w:p>
-    <w:p>
-      <w:pPr>
-        <w:widowControl w:val="0"/>
-        <w:rPr>
-          <w:b w:val="1"/>
-        </w:rPr>
-      </w:pPr>
-      <w:r>
-        <w:rPr>
-          <w:b w:val="1"/>
-          <w:rtl w:val="0"/>
-        </w:rPr>
-        <w:t xml:space="preserve">Durability &amp; Sustainability of Transformation:</w:t>
-      </w:r>
-      <w:r>
-        <w:rPr>
-          <w:rtl w:val="0"/>
-        </w:rPr>
-      </w:r>
-    </w:p>
-    <w:p>
-      <w:pPr>
-        <w:rPr/>
-      </w:pPr>
-      <w:r>
-        <w:rPr>
-          <w:rtl w:val="0"/>
-        </w:rPr>
-        <w:t xml:space="preserve">Utopolis has taken proactive measures to ensure the durability and sustainability of its urban initiatives:</w:t>
-      </w:r>
-      <w:r>
-        <w:rPr>
-          <w:rtl w:val="0"/>
-        </w:rPr>
-      </w:r>
-    </w:p>
-    <w:p>
-      <w:pPr>
-        <w:widowControl w:val="0"/>
-        <w:numPr>
-          <w:ilvl w:val="0"/>
-          <w:numId w:val="4"/>
-        </w:numPr>
-        <w:spacing w:after="0" w:afterAutospacing="0" w:before="240" w:lineRule="auto"/>
-        <w:ind w:left="720" w:hanging="360"/>
-      </w:pPr>
-      <w:r>
-        <w:rPr>
-          <w:b w:val="1"/>
-          <w:rtl w:val="0"/>
-        </w:rPr>
-        <w:t xml:space="preserve">Legal Framework</w:t>
-      </w:r>
-      <w:r>
-        <w:rPr>
-          <w:rtl w:val="0"/>
-        </w:rPr>
-        <w:t xml:space="preserve">: Utopolis has implemented a comprehensive legal framework that codifies its commitment to sustainability.</w:t>
-      </w:r>
-      <w:r>
-        <w:rPr>
-          <w:rtl w:val="0"/>
-        </w:rPr>
-        <w:t xml:space="preserve"> </w:t>
-      </w:r>
-      <w:r>
-        <w:rPr>
-          <w:rtl w:val="0"/>
-        </w:rPr>
-        <w:t xml:space="preserve">This legal framework includes laws, regulations, and ordinances that govern all aspects of urban planning, development, and maintenance.</w:t>
-      </w:r>
-      <w:r>
-        <w:rPr>
-          <w:rtl w:val="0"/>
-        </w:rPr>
-        <w:t xml:space="preserve"> </w:t>
-      </w:r>
-      <w:r>
-        <w:rPr>
-          <w:rtl w:val="0"/>
-        </w:rPr>
-        <w:t xml:space="preserve">Some examples of specific laws and regulations include:</w:t>
-      </w:r>
-      <w:r>
-        <w:rPr>
-          <w:rtl w:val="0"/>
-        </w:rPr>
-      </w:r>
-    </w:p>
-    <w:p>
-      <w:pPr>
-        <w:widowControl w:val="0"/>
-        <w:numPr>
-          <w:ilvl w:val="1"/>
-          <w:numId w:val="4"/>
-        </w:numPr>
-        <w:spacing w:after="0" w:afterAutospacing="0" w:before="0" w:beforeAutospacing="0" w:lineRule="auto"/>
-        <w:ind w:left="1440" w:hanging="360"/>
-      </w:pPr>
-      <w:r>
-        <w:rPr>
-          <w:rtl w:val="0"/>
-        </w:rPr>
-        <w:t xml:space="preserve">The Green Building Code: This code mandates the use of sustainable building practices and materials in all new construction and renovations.</w:t>
-      </w:r>
-      <w:r>
-        <w:rPr>
-          <w:rtl w:val="0"/>
-        </w:rPr>
-      </w:r>
-    </w:p>
-    <w:p>
-      <w:pPr>
-        <w:widowControl w:val="0"/>
-        <w:numPr>
-          <w:ilvl w:val="1"/>
-          <w:numId w:val="4"/>
-        </w:numPr>
-        <w:spacing w:after="0" w:afterAutospacing="0" w:before="0" w:beforeAutospacing="0" w:lineRule="auto"/>
-        <w:ind w:left="1440" w:hanging="360"/>
-      </w:pPr>
-      <w:r>
-        <w:rPr>
-          <w:rtl w:val="0"/>
-        </w:rPr>
-        <w:t xml:space="preserve">The Renewable Energy Ordinance: This ordinance requires all new buildings to generate a certain percentage of their energy from renewable sources, such as solar or wind power.</w:t>
-      </w:r>
-      <w:r>
-        <w:rPr>
-          <w:rtl w:val="0"/>
-        </w:rPr>
-      </w:r>
-    </w:p>
-    <w:p>
-      <w:pPr>
-        <w:widowControl w:val="0"/>
-        <w:numPr>
-          <w:ilvl w:val="1"/>
-          <w:numId w:val="4"/>
-        </w:numPr>
-        <w:spacing w:after="0" w:afterAutospacing="0" w:before="0" w:beforeAutospacing="0" w:lineRule="auto"/>
-        <w:ind w:left="1440" w:hanging="360"/>
-      </w:pPr>
-      <w:r>
-        <w:rPr>
-          <w:rtl w:val="0"/>
-        </w:rPr>
-        <w:t xml:space="preserve">The Zero Waste Plan: This plan outlines the city's goal to achieve zero waste by 2030.</w:t>
-      </w:r>
-      <w:r>
-        <w:rPr>
-          <w:rtl w:val="0"/>
-        </w:rPr>
-      </w:r>
-    </w:p>
-    <w:p>
-      <w:pPr>
-        <w:widowControl w:val="0"/>
-        <w:numPr>
-          <w:ilvl w:val="0"/>
-          <w:numId w:val="4"/>
-        </w:numPr>
-        <w:spacing w:after="0" w:afterAutospacing="0" w:before="0" w:beforeAutospacing="0" w:lineRule="auto"/>
-        <w:ind w:left="720" w:hanging="360"/>
-      </w:pPr>
-      <w:r>
-        <w:rPr>
-          <w:b w:val="1"/>
-          <w:rtl w:val="0"/>
-        </w:rPr>
-        <w:t xml:space="preserve">Community Engagement</w:t>
-      </w:r>
-      <w:r>
-        <w:rPr>
-          <w:rtl w:val="0"/>
-        </w:rPr>
-        <w:t xml:space="preserve">: Utopolis has cultivated a strong sense of community involvement in sustainability initiatives.</w:t>
-      </w:r>
-      <w:r>
-        <w:rPr>
-          <w:rtl w:val="0"/>
-        </w:rPr>
-        <w:t xml:space="preserve"> </w:t>
-      </w:r>
-      <w:r>
-        <w:rPr>
-          <w:rtl w:val="0"/>
-        </w:rPr>
-        <w:t xml:space="preserve">This is achieved through a variety of programs and activities, such as:</w:t>
-      </w:r>
-      <w:r>
-        <w:rPr>
-          <w:rtl w:val="0"/>
-        </w:rPr>
-      </w:r>
-    </w:p>
-    <w:p>
-      <w:pPr>
-        <w:widowControl w:val="0"/>
-        <w:numPr>
-          <w:ilvl w:val="1"/>
-          <w:numId w:val="4"/>
-        </w:numPr>
-        <w:spacing w:after="0" w:afterAutospacing="0" w:before="0" w:beforeAutospacing="0" w:lineRule="auto"/>
-        <w:ind w:left="1440" w:hanging="360"/>
-      </w:pPr>
-      <w:r>
-        <w:rPr>
-          <w:rtl w:val="0"/>
-        </w:rPr>
-        <w:t xml:space="preserve">The Green Schools Program: This program educates students about sustainability and encourages them to adopt sustainable practices in their daily lives.</w:t>
-      </w:r>
-      <w:r>
-        <w:rPr>
-          <w:rtl w:val="0"/>
-        </w:rPr>
-      </w:r>
-    </w:p>
-    <w:p>
-      <w:pPr>
-        <w:widowControl w:val="0"/>
-        <w:numPr>
-          <w:ilvl w:val="1"/>
-          <w:numId w:val="4"/>
-        </w:numPr>
-        <w:spacing w:after="0" w:afterAutospacing="0" w:before="0" w:beforeAutospacing="0" w:lineRule="auto"/>
-        <w:ind w:left="1440" w:hanging="360"/>
-      </w:pPr>
-      <w:r>
-        <w:rPr>
-          <w:rtl w:val="0"/>
-        </w:rPr>
-        <w:t xml:space="preserve">The Community Gardens Program: This program provides residents with access to land and resources to grow their own food.</w:t>
-      </w:r>
-      <w:r>
-        <w:rPr>
-          <w:rtl w:val="0"/>
-        </w:rPr>
-      </w:r>
-    </w:p>
-    <w:p>
-      <w:pPr>
-        <w:widowControl w:val="0"/>
-        <w:numPr>
-          <w:ilvl w:val="1"/>
-          <w:numId w:val="4"/>
-        </w:numPr>
-        <w:spacing w:after="0" w:afterAutospacing="0" w:before="0" w:beforeAutospacing="0" w:lineRule="auto"/>
-        <w:ind w:left="1440" w:hanging="360"/>
-      </w:pPr>
-      <w:r>
-        <w:rPr>
-          <w:rtl w:val="0"/>
-        </w:rPr>
-        <w:t xml:space="preserve">The Bike Share Program: This program makes it easy for residents to get around the city without cars.</w:t>
-      </w:r>
-      <w:r>
-        <w:rPr>
-          <w:rtl w:val="0"/>
-        </w:rPr>
-      </w:r>
-    </w:p>
-    <w:p>
-      <w:pPr>
-        <w:widowControl w:val="0"/>
-        <w:numPr>
-          <w:ilvl w:val="0"/>
-          <w:numId w:val="4"/>
-        </w:numPr>
-        <w:spacing w:after="0" w:afterAutospacing="0" w:before="0" w:beforeAutospacing="0" w:lineRule="auto"/>
-        <w:ind w:left="720" w:hanging="360"/>
-      </w:pPr>
-      <w:r>
-        <w:rPr>
-          <w:b w:val="1"/>
-          <w:rtl w:val="0"/>
-        </w:rPr>
-        <w:t xml:space="preserve">Financial Sustainability</w:t>
-      </w:r>
-      <w:r>
-        <w:rPr>
-          <w:rtl w:val="0"/>
-        </w:rPr>
-        <w:t xml:space="preserve">: Utopolis has established a robust financial framework to support its sustainability initiatives.</w:t>
-      </w:r>
-      <w:r>
-        <w:rPr>
-          <w:rtl w:val="0"/>
-        </w:rPr>
-        <w:t xml:space="preserve"> </w:t>
-      </w:r>
-      <w:r>
-        <w:rPr>
-          <w:rtl w:val="0"/>
-        </w:rPr>
-        <w:t xml:space="preserve">This includes a dedicated sustainability fund, which is used to finance a variety of projects and programs.</w:t>
-      </w:r>
-      <w:r>
-        <w:rPr>
-          <w:rtl w:val="0"/>
-        </w:rPr>
-        <w:t xml:space="preserve"> </w:t>
-      </w:r>
-      <w:r>
-        <w:rPr>
-          <w:rtl w:val="0"/>
-        </w:rPr>
-        <w:t xml:space="preserve">The city also has a strong track record of attracting grants from private foundations and government agencies.</w:t>
-      </w:r>
-      <w:r>
-        <w:rPr>
-          <w:rtl w:val="0"/>
-        </w:rPr>
-        <w:t xml:space="preserve"> </w:t>
-      </w:r>
-      <w:r>
-        <w:rPr>
-          <w:rtl w:val="0"/>
-        </w:rPr>
-        <w:t xml:space="preserve">Some examples of specific financial mechanisms include:</w:t>
-      </w:r>
-      <w:r>
-        <w:rPr>
-          <w:rtl w:val="0"/>
-        </w:rPr>
-      </w:r>
-    </w:p>
-    <w:p>
-      <w:pPr>
-        <w:widowControl w:val="0"/>
-        <w:numPr>
-          <w:ilvl w:val="1"/>
-          <w:numId w:val="4"/>
-        </w:numPr>
-        <w:spacing w:after="0" w:afterAutospacing="0" w:before="0" w:beforeAutospacing="0" w:lineRule="auto"/>
-        <w:ind w:left="1440" w:hanging="360"/>
-      </w:pPr>
-      <w:r>
-        <w:rPr>
-          <w:rtl w:val="0"/>
-        </w:rPr>
-        <w:t xml:space="preserve">The Green Revolving Loan Fund: This fund provides loans to businesses and residents for the implementation of sustainable projects.</w:t>
-      </w:r>
-      <w:r>
-        <w:rPr>
-          <w:rtl w:val="0"/>
-        </w:rPr>
-      </w:r>
-    </w:p>
-    <w:p>
-      <w:pPr>
-        <w:widowControl w:val="0"/>
-        <w:numPr>
-          <w:ilvl w:val="1"/>
-          <w:numId w:val="4"/>
-        </w:numPr>
-        <w:spacing w:after="0" w:afterAutospacing="0" w:before="0" w:beforeAutospacing="0" w:lineRule="auto"/>
-        <w:ind w:left="1440" w:hanging="360"/>
-      </w:pPr>
-      <w:r>
-        <w:rPr>
-          <w:rtl w:val="0"/>
-        </w:rPr>
-        <w:t xml:space="preserve">The Carbon Tax: This tax is levied on businesses that emit greenhouse gases.</w:t>
-      </w:r>
-      <w:r>
-        <w:rPr>
-          <w:rtl w:val="0"/>
-        </w:rPr>
-        <w:t xml:space="preserve"> </w:t>
-      </w:r>
-      <w:r>
-        <w:rPr>
-          <w:rtl w:val="0"/>
-        </w:rPr>
-        <w:t xml:space="preserve">The revenue from this tax is used to fund sustainability initiatives.</w:t>
-      </w:r>
-      <w:r>
-        <w:rPr>
-          <w:rtl w:val="0"/>
-        </w:rPr>
-      </w:r>
-    </w:p>
-    <w:p>
-      <w:pPr>
-        <w:widowControl w:val="0"/>
-        <w:numPr>
-          <w:ilvl w:val="1"/>
-          <w:numId w:val="4"/>
+          <w:numId w:val="8"/>
         </w:numPr>
         <w:spacing w:after="240" w:before="0" w:beforeAutospacing="0" w:lineRule="auto"/>
         <w:ind w:left="1440" w:hanging="360"/>
@@ -1972,7 +2054,7 @@
         <w:rPr>
           <w:rtl w:val="0"/>
         </w:rPr>
-        <w:t xml:space="preserve">Utopolis has embraced creativity and innovation in implementing its urban initiatives, showcasing a commitment to sustainability and enhancing urban living.</w:t>
+        <w:t xml:space="preserve">Ecodora has embraced creativity and innovation in implementing its urban initiatives, showcasing a commitment to sustainability and enhancing urban living.</w:t>
       </w:r>
       <w:r>
         <w:rPr>
@@ -1986,7 +2068,7 @@
         <w:widowControl w:val="0"/>
         <w:numPr>
           <w:ilvl w:val="0"/>
-          <w:numId w:val="7"/>
+          <w:numId w:val="10"/>
         </w:numPr>
         <w:spacing w:after="0" w:afterAutospacing="0" w:before="240" w:lineRule="auto"/>
         <w:ind w:left="720" w:hanging="360"/>
@@ -2009,7 +2091,7 @@
         <w:widowControl w:val="0"/>
         <w:numPr>
           <w:ilvl w:val="1"/>
-          <w:numId w:val="7"/>
+          <w:numId w:val="10"/>
         </w:numPr>
         <w:spacing w:after="0" w:afterAutospacing="0" w:before="0" w:beforeAutospacing="0" w:lineRule="auto"/>
         <w:ind w:left="1440" w:hanging="360"/>
@@ -2018,7 +2100,7 @@
         <w:rPr>
           <w:rtl w:val="0"/>
         </w:rPr>
-        <w:t xml:space="preserve">Utopolis has transformed the facades of buildings into vibrant, living canvases by implementing vertical gardens.</w:t>
+        <w:t xml:space="preserve">Ecodora has transformed the facades of buildings into vibrant, living canvases by implementing vertical gardens.</w:t>
       </w:r>
       <w:r>
         <w:rPr>
@@ -2043,7 +2125,7 @@
         <w:widowControl w:val="0"/>
         <w:numPr>
           <w:ilvl w:val="1"/>
-          <w:numId w:val="7"/>
+          <w:numId w:val="10"/>
         </w:numPr>
         <w:spacing w:after="0" w:afterAutospacing="0" w:before="0" w:beforeAutospacing="0" w:lineRule="auto"/>
         <w:ind w:left="1440" w:hanging="360"/>
@@ -2065,7 +2147,7 @@
         <w:widowControl w:val="0"/>
         <w:numPr>
           <w:ilvl w:val="1"/>
-          <w:numId w:val="7"/>
+          <w:numId w:val="10"/>
         </w:numPr>
         <w:spacing w:after="0" w:afterAutospacing="0" w:before="0" w:beforeAutospacing="0" w:lineRule="auto"/>
         <w:ind w:left="1440" w:hanging="360"/>
@@ -2087,7 +2169,7 @@
         <w:widowControl w:val="0"/>
         <w:numPr>
           <w:ilvl w:val="1"/>
-          <w:numId w:val="7"/>
+          <w:numId w:val="10"/>
         </w:numPr>
         <w:spacing w:after="0" w:afterAutospacing="0" w:before="0" w:beforeAutospacing="0" w:lineRule="auto"/>
         <w:ind w:left="1440" w:hanging="360"/>
@@ -2109,7 +2191,7 @@
         <w:widowControl w:val="0"/>
         <w:numPr>
           <w:ilvl w:val="0"/>
-          <w:numId w:val="7"/>
+          <w:numId w:val="10"/>
         </w:numPr>
         <w:spacing w:after="0" w:afterAutospacing="0" w:before="0" w:beforeAutospacing="0" w:lineRule="auto"/>
         <w:ind w:left="720" w:hanging="360"/>
@@ -2132,7 +2214,7 @@
         <w:widowControl w:val="0"/>
         <w:numPr>
           <w:ilvl w:val="1"/>
-          <w:numId w:val="7"/>
+          <w:numId w:val="10"/>
         </w:numPr>
         <w:spacing w:after="0" w:afterAutospacing="0" w:before="0" w:beforeAutospacing="0" w:lineRule="auto"/>
         <w:ind w:left="1440" w:hanging="360"/>
@@ -2141,7 +2223,7 @@
         <w:rPr>
           <w:rtl w:val="0"/>
         </w:rPr>
-        <w:t xml:space="preserve">Utopolis has replaced traditional streetlights with solar-powered alternatives, promoting sustainable lighting and reducing energy consumption.</w:t>
+        <w:t xml:space="preserve">Ecodora has replaced traditional streetlights with solar-powered alternatives, promoting sustainable lighting and reducing energy consumption.</w:t>
       </w:r>
       <w:r>
         <w:rPr>
@@ -2154,7 +2236,7 @@
         <w:widowControl w:val="0"/>
         <w:numPr>
           <w:ilvl w:val="1"/>
-          <w:numId w:val="7"/>
+          <w:numId w:val="10"/>
         </w:numPr>
         <w:spacing w:after="0" w:afterAutospacing="0" w:before="0" w:beforeAutospacing="0" w:lineRule="auto"/>
         <w:ind w:left="1440" w:hanging="360"/>
@@ -2176,7 +2258,7 @@
         <w:widowControl w:val="0"/>
         <w:numPr>
           <w:ilvl w:val="1"/>
-          <w:numId w:val="7"/>
+          <w:numId w:val="10"/>
         </w:numPr>
         <w:spacing w:after="0" w:afterAutospacing="0" w:before="0" w:beforeAutospacing="0" w:lineRule="auto"/>
         <w:ind w:left="1440" w:hanging="360"/>
@@ -2210,7 +2292,7 @@
         <w:widowControl w:val="0"/>
         <w:numPr>
           <w:ilvl w:val="1"/>
-          <w:numId w:val="7"/>
+          <w:numId w:val="10"/>
         </w:numPr>
         <w:spacing w:after="0" w:afterAutospacing="0" w:before="0" w:beforeAutospacing="0" w:lineRule="auto"/>
         <w:ind w:left="1440" w:hanging="360"/>
@@ -2219,7 +2301,7 @@
         <w:rPr>
           <w:rtl w:val="0"/>
         </w:rPr>
-        <w:t xml:space="preserve">Utopolis has partnered with local educational institutions to engage students in designing and installing solar-powered streetlights, fostering a sense of community ownership.</w:t>
+        <w:t xml:space="preserve">Ecodora has partnered with local educational institutions to engage students in designing and installing solar-powered streetlights, fostering a sense of community ownership.</w:t>
       </w:r>
       <w:r>
         <w:rPr>
@@ -2232,7 +2314,7 @@
         <w:widowControl w:val="0"/>
         <w:numPr>
           <w:ilvl w:val="0"/>
-          <w:numId w:val="7"/>
+          <w:numId w:val="10"/>
         </w:numPr>
         <w:spacing w:after="0" w:afterAutospacing="0" w:before="0" w:beforeAutospacing="0" w:lineRule="auto"/>
         <w:ind w:left="720" w:hanging="360"/>
@@ -2255,7 +2337,7 @@
         <w:widowControl w:val="0"/>
         <w:numPr>
           <w:ilvl w:val="1"/>
-          <w:numId w:val="7"/>
+          <w:numId w:val="10"/>
         </w:numPr>
         <w:spacing w:after="0" w:afterAutospacing="0" w:before="0" w:beforeAutospacing="0" w:lineRule="auto"/>
         <w:ind w:left="1440" w:hanging="360"/>
@@ -2264,7 +2346,7 @@
         <w:rPr>
           <w:rtl w:val="0"/>
         </w:rPr>
-        <w:t xml:space="preserve">Utopolis has implemented rainwater harvesting systems in public buildings to reduce water usage and promote sustainable water management.</w:t>
+        <w:t xml:space="preserve">Ecodora has implemented rainwater harvesting systems in public buildings to reduce water usage and promote sustainable water management.</w:t>
       </w:r>
       <w:r>
         <w:rPr>
@@ -2277,7 +2359,7 @@
         <w:widowControl w:val="0"/>
         <w:numPr>
           <w:ilvl w:val="1"/>
-          <w:numId w:val="7"/>
+          <w:numId w:val="10"/>
         </w:numPr>
         <w:spacing w:after="0" w:afterAutospacing="0" w:before="0" w:beforeAutospacing="0" w:lineRule="auto"/>
         <w:ind w:left="1440" w:hanging="360"/>
@@ -2299,7 +2381,7 @@
         <w:widowControl w:val="0"/>
         <w:numPr>
           <w:ilvl w:val="1"/>
-          <w:numId w:val="7"/>
+          <w:numId w:val="10"/>
         </w:numPr>
         <w:spacing w:after="0" w:afterAutospacing="0" w:before="0" w:beforeAutospacing="0" w:lineRule="auto"/>
         <w:ind w:left="1440" w:hanging="360"/>
@@ -2321,7 +2403,7 @@
         <w:widowControl w:val="0"/>
         <w:numPr>
           <w:ilvl w:val="1"/>
-          <w:numId w:val="7"/>
+          <w:numId w:val="10"/>
         </w:numPr>
         <w:spacing w:after="0" w:afterAutospacing="0" w:before="0" w:beforeAutospacing="0" w:lineRule="auto"/>
         <w:ind w:left="1440" w:hanging="360"/>
@@ -2343,7 +2425,160 @@
         <w:widowControl w:val="0"/>
         <w:numPr>
           <w:ilvl w:val="1"/>
-          <w:numId w:val="7"/>
+          <w:numId w:val="10"/>
+        </w:numPr>
+        <w:spacing w:after="0" w:afterAutospacing="0" w:before="0" w:beforeAutospacing="0" w:lineRule="auto"/>
+        <w:ind w:left="1440" w:hanging="360"/>
+      </w:pPr>
+      <w:r>
+        <w:rPr>
+          <w:rtl w:val="0"/>
+        </w:rPr>
+        <w:t xml:space="preserve">By implementing rainwater harvesting systems, Ecodora has demonstrated a commitment to water conservation and environmental sustainability.</w:t>
+      </w:r>
+      <w:r>
+        <w:rPr>
+          <w:rtl w:val="0"/>
+        </w:rPr>
+      </w:r>
+    </w:p>
+    <w:p>
+      <w:pPr>
+        <w:widowControl w:val="0"/>
+        <w:numPr>
+          <w:ilvl w:val="0"/>
+          <w:numId w:val="10"/>
+        </w:numPr>
+        <w:spacing w:after="0" w:afterAutospacing="0" w:before="0" w:beforeAutospacing="0" w:lineRule="auto"/>
+        <w:ind w:left="720" w:hanging="360"/>
+        <w:rPr>
+          <w:b w:val="1"/>
+        </w:rPr>
+      </w:pPr>
+      <w:r>
+        <w:rPr>
+          <w:b w:val="1"/>
+          <w:rtl w:val="0"/>
+        </w:rPr>
+        <w:t xml:space="preserve">Empowering Cycling</w:t>
+      </w:r>
+    </w:p>
+    <w:p>
+      <w:pPr>
+        <w:widowControl w:val="0"/>
+        <w:numPr>
+          <w:ilvl w:val="0"/>
+          <w:numId w:val="4"/>
+        </w:numPr>
+        <w:spacing w:after="0" w:afterAutospacing="0" w:before="0" w:beforeAutospacing="0" w:lineRule="auto"/>
+        <w:ind w:left="1440" w:hanging="360"/>
+      </w:pPr>
+      <w:r>
+        <w:rPr>
+          <w:rtl w:val="0"/>
+        </w:rPr>
+        <w:t xml:space="preserve">Ecodora has introduced a unique initiative that combines human-powered cycling with sustainable energy generation and healthy living.</w:t>
+      </w:r>
+      <w:r>
+        <w:rPr>
+          <w:rtl w:val="0"/>
+        </w:rPr>
+      </w:r>
+    </w:p>
+    <w:p>
+      <w:pPr>
+        <w:widowControl w:val="0"/>
+        <w:numPr>
+          <w:ilvl w:val="0"/>
+          <w:numId w:val="4"/>
+        </w:numPr>
+        <w:spacing w:after="0" w:afterAutospacing="0" w:before="0" w:beforeAutospacing="0" w:lineRule="auto"/>
+        <w:ind w:left="1440" w:hanging="360"/>
+      </w:pPr>
+      <w:r>
+        <w:rPr>
+          <w:rtl w:val="0"/>
+        </w:rPr>
+        <w:t xml:space="preserve">Public spaces and parks are equipped with specially designed cycling stations that feature stationary bicycles connected to battery generators.</w:t>
+      </w:r>
+      <w:r>
+        <w:rPr>
+          <w:rtl w:val="0"/>
+        </w:rPr>
+      </w:r>
+    </w:p>
+    <w:p>
+      <w:pPr>
+        <w:widowControl w:val="0"/>
+        <w:numPr>
+          <w:ilvl w:val="0"/>
+          <w:numId w:val="4"/>
+        </w:numPr>
+        <w:spacing w:after="0" w:afterAutospacing="0" w:before="0" w:beforeAutospacing="0" w:lineRule="auto"/>
+        <w:ind w:left="1440" w:hanging="360"/>
+      </w:pPr>
+      <w:r>
+        <w:rPr>
+          <w:rtl w:val="0"/>
+        </w:rPr>
+        <w:t xml:space="preserve">As individuals cycle on these bikes, they generate electricity, which is stored in batteries for later use.</w:t>
+      </w:r>
+      <w:r>
+        <w:rPr>
+          <w:rtl w:val="0"/>
+        </w:rPr>
+      </w:r>
+    </w:p>
+    <w:p>
+      <w:pPr>
+        <w:widowControl w:val="0"/>
+        <w:numPr>
+          <w:ilvl w:val="0"/>
+          <w:numId w:val="4"/>
+        </w:numPr>
+        <w:spacing w:after="0" w:afterAutospacing="0" w:before="0" w:beforeAutospacing="0" w:lineRule="auto"/>
+        <w:ind w:left="1440" w:hanging="360"/>
+      </w:pPr>
+      <w:r>
+        <w:rPr>
+          <w:rtl w:val="0"/>
+        </w:rPr>
+        <w:t xml:space="preserve">The generated electricity is used to power lights, charging stations, and other amenities in the surrounding area, reducing reliance on traditional energy sources.</w:t>
+      </w:r>
+      <w:r>
+        <w:rPr>
+          <w:rtl w:val="0"/>
+        </w:rPr>
+      </w:r>
+    </w:p>
+    <w:p>
+      <w:pPr>
+        <w:widowControl w:val="0"/>
+        <w:numPr>
+          <w:ilvl w:val="0"/>
+          <w:numId w:val="4"/>
+        </w:numPr>
+        <w:spacing w:after="0" w:afterAutospacing="0" w:before="0" w:beforeAutospacing="0" w:lineRule="auto"/>
+        <w:ind w:left="1440" w:hanging="360"/>
+      </w:pPr>
+      <w:r>
+        <w:rPr>
+          <w:rtl w:val="0"/>
+        </w:rPr>
+        <w:t xml:space="preserve">By participating in this cycling initiative, individuals contribute to sustainable energy production while also engaging in physical activity, promoting healthier lifestyles.</w:t>
+      </w:r>
+      <w:r>
+        <w:rPr>
+          <w:rtl w:val="0"/>
+        </w:rPr>
+      </w:r>
+    </w:p>
+    <w:p>
+      <w:pPr>
+        <w:widowControl w:val="0"/>
+        <w:numPr>
+          <w:ilvl w:val="0"/>
+          <w:numId w:val="4"/>
         </w:numPr>
         <w:spacing w:after="240" w:before="0" w:beforeAutospacing="0" w:lineRule="auto"/>
         <w:ind w:left="1440" w:hanging="360"/>
@@ -2352,7 +2587,7 @@
         <w:rPr>
           <w:rtl w:val="0"/>
         </w:rPr>
-        <w:t xml:space="preserve">By implementing rainwater harvesting systems, Utopolis has demonstrated a commitment to water conservation and environmental sustainability.</w:t>
+        <w:t xml:space="preserve">Ecodora aims to create a vibrant and eco-friendly community where residents can exercise, socialize, and contribute to a cleaner environment simultaneously.</w:t>
       </w:r>
       <w:r>
         <w:rPr>
@@ -2453,12 +2688,27 @@
         <w:rPr>
           <w:rtl w:val="0"/>
         </w:rPr>
-        <w:t xml:space="preserve">Prepared by: Zhang Hao, Staffing Officer for Utopolis</w:t>
-      </w:r>
-      <w:r>
-        <w:rPr>
-          <w:rtl w:val="0"/>
-        </w:rPr>
+      </w:r>
+    </w:p>
+    <w:p>
+      <w:pPr>
+        <w:rPr/>
+      </w:pPr>
+      <w:r>
+        <w:rPr>
+          <w:rtl w:val="0"/>
+        </w:rPr>
+      </w:r>
+    </w:p>
+    <w:p>
+      <w:pPr>
+        <w:rPr/>
+      </w:pPr>
+      <w:r>
+        <w:rPr>
+          <w:rtl w:val="0"/>
+        </w:rPr>
+        <w:t xml:space="preserve">Prepared by: Liam Patel, Staffing Officer for Ecodora</w:t>
       </w:r>
     </w:p>
     <w:sectPr>
@@ -2471,7 +2721,7 @@
 </file>
 
 <file path=word/numbering.xml><?xml version="1.0" encoding="utf-8"?>
-<w:numbering xmlns:mc="http://schemas.openxmlformats.org/markup-compatibility/2006" xmlns:o="urn:schemas-microsoft-com:office:office" xmlns:r="http://schemas.openxmlformats.org/officeDocument/2006/relationships" xmlns:m="http://schemas.openxmlformats.org/officeDocument/2006/math" xmlns:v="urn:schemas-microsoft-com:vml" xmlns:wp="http://schemas.openxmlformats.org/drawingml/2006/wordprocessingDrawing" xmlns:w10="urn:schemas-microsoft-com:office:word" xmlns:w="http://schemas.openxmlformats.org/wordprocessingml/2006/main" xmlns:wne="http://schemas.microsoft.com/office/word/2006/wordml" xmlns:sl="http://schemas.openxmlformats.org/schemaLibrary/2006/main" xmlns:a="http://schemas.openxmlformats.org/drawingml/2006/main" xmlns:pic="http://schemas.openxmlformats.org/drawingml/2006/picture" xmlns:c="http://schemas.openxmlformats.org/drawingml/2006/chart" xmlns:lc="http://schemas.openxmlformats.org/drawingml/2006/lockedCanvas" xmlns:dgm="http://schemas.openxmlformats.org/drawingml/2006/diagram" xmlns:wps="http://schemas.microsoft.com/office/word/2010/wordprocessingShape" xmlns:wpg="http://schemas.microsoft.com/office/word/2010/wordprocessingGroup" xmlns:w14="http://schemas.microsoft.com/office/word/2010/wordml" xmlns:w15="http://schemas.microsoft.com/office/word/2012/wordml">
+<w:numbering xmlns:mc="http://schemas.openxmlformats.org/markup-compatibility/2006" xmlns:o="urn:schemas-microsoft-com:office:office" xmlns:r="http://schemas.openxmlformats.org/officeDocument/2006/relationships" xmlns:m="http://schemas.openxmlformats.org/officeDocument/2006/math" xmlns:v="urn:schemas-microsoft-com:vml" xmlns:wp="http://schemas.openxmlformats.org/drawingml/2006/wordprocessingDrawing" xmlns:w10="urn:schemas-microsoft-com:office:word" xmlns:w="http://schemas.openxmlformats.org/wordprocessingml/2006/main" xmlns:wne="http://schemas.microsoft.com/office/word/2006/wordml" xmlns:sl="http://schemas.openxmlformats.org/schemaLibrary/2006/main" xmlns:a="http://schemas.openxmlformats.org/drawingml/2006/main" xmlns:pic="http://schemas.openxmlformats.org/drawingml/2006/picture" xmlns:c="http://schemas.openxmlformats.org/drawingml/2006/chart" xmlns:lc="http://schemas.openxmlformats.org/drawingml/2006/lockedCanvas" xmlns:dgm="http://schemas.openxmlformats.org/drawingml/2006/diagram" xmlns:wps="http://schemas.microsoft.com/office/word/2010/wordprocessingShape" xmlns:wpg="http://schemas.microsoft.com/office/word/2010/wordprocessingGroup" xmlns:w14="http://schemas.microsoft.com/office/word/2010/wordml" xmlns:w15="http://schemas.microsoft.com/office/word/2012/wordml" xmlns:w16="http://schemas.microsoft.com/office/word/2018/wordml" xmlns:w16cex="http://schemas.microsoft.com/office/word/2018/wordml/cex" xmlns:w16cid="http://schemas.microsoft.com/office/word/2016/wordml/cid" xmlns:cr="http://schemas.microsoft.com/office/comments/2020/reactions">
   <w:abstractNum w:abstractNumId="1">
     <w:lvl w:ilvl="0">
       <w:start w:val="1"/>
@@ -2675,8 +2925,8 @@
   <w:abstractNum w:abstractNumId="2">
     <w:lvl w:ilvl="0">
       <w:start w:val="1"/>
-      <w:numFmt w:val="decimal"/>
-      <w:lvlText w:val="%1."/>
+      <w:numFmt w:val="bullet"/>
+      <w:lvlText w:val="●"/>
       <w:lvlJc w:val="left"/>
       <w:pPr>
         <w:ind w:left="720" w:hanging="360"/>
@@ -2697,8 +2947,8 @@
     </w:lvl>
     <w:lvl w:ilvl="1">
       <w:start w:val="1"/>
-      <w:numFmt w:val="lowerLetter"/>
-      <w:lvlText w:val="%2."/>
+      <w:numFmt w:val="bullet"/>
+      <w:lvlText w:val="○"/>
       <w:lvlJc w:val="left"/>
       <w:pPr>
         <w:ind w:left="1440" w:hanging="360"/>
@@ -2897,8 +3147,8 @@
     </w:lvl>
     <w:lvl w:ilvl="1">
       <w:start w:val="1"/>
-      <w:numFmt w:val="bullet"/>
-      <w:lvlText w:val="○"/>
+      <w:numFmt w:val="lowerLetter"/>
+      <w:lvlText w:val="%2."/>
       <w:lvlJc w:val="left"/>
       <w:pPr>
         <w:ind w:left="1440" w:hanging="360"/>
@@ -3075,11 +3325,11 @@
   <w:abstractNum w:abstractNumId="4">
     <w:lvl w:ilvl="0">
       <w:start w:val="1"/>
-      <w:numFmt w:val="decimal"/>
-      <w:lvlText w:val="%1."/>
-      <w:lvlJc w:val="left"/>
-      <w:pPr>
-        <w:ind w:left="720" w:hanging="360"/>
+      <w:numFmt w:val="bullet"/>
+      <w:lvlText w:val="○"/>
+      <w:lvlJc w:val="left"/>
+      <w:pPr>
+        <w:ind w:left="1440" w:hanging="360"/>
       </w:pPr>
       <w:rPr>
         <w:rFonts w:ascii="Arial" w:cs="Arial" w:eastAsia="Arial" w:hAnsi="Arial"/>
@@ -3101,7 +3351,7 @@
       <w:lvlText w:val="%2."/>
       <w:lvlJc w:val="left"/>
       <w:pPr>
-        <w:ind w:left="1440" w:hanging="360"/>
+        <w:ind w:left="2160" w:hanging="360"/>
       </w:pPr>
       <w:rPr>
         <w:rFonts w:ascii="Arial" w:cs="Arial" w:eastAsia="Arial" w:hAnsi="Arial"/>
@@ -3123,7 +3373,7 @@
       <w:lvlText w:val="%3."/>
       <w:lvlJc w:val="left"/>
       <w:pPr>
-        <w:ind w:left="2160" w:hanging="360"/>
+        <w:ind w:left="2880" w:hanging="360"/>
       </w:pPr>
       <w:rPr>
         <w:rFonts w:ascii="Arial" w:cs="Arial" w:eastAsia="Arial" w:hAnsi="Arial"/>
@@ -3145,7 +3395,7 @@
       <w:lvlText w:val="%4."/>
       <w:lvlJc w:val="left"/>
       <w:pPr>
-        <w:ind w:left="2880" w:hanging="360"/>
+        <w:ind w:left="3600" w:hanging="360"/>
       </w:pPr>
       <w:rPr>
         <w:rFonts w:ascii="Arial" w:cs="Arial" w:eastAsia="Arial" w:hAnsi="Arial"/>
@@ -3167,7 +3417,7 @@
       <w:lvlText w:val="%5."/>
       <w:lvlJc w:val="left"/>
       <w:pPr>
-        <w:ind w:left="3600" w:hanging="360"/>
+        <w:ind w:left="4320" w:hanging="360"/>
       </w:pPr>
       <w:rPr>
         <w:rFonts w:ascii="Arial" w:cs="Arial" w:eastAsia="Arial" w:hAnsi="Arial"/>
@@ -3189,7 +3439,7 @@
       <w:lvlText w:val="%6."/>
       <w:lvlJc w:val="left"/>
       <w:pPr>
-        <w:ind w:left="4320" w:hanging="360"/>
+        <w:ind w:left="5040" w:hanging="360"/>
       </w:pPr>
       <w:rPr>
         <w:rFonts w:ascii="Arial" w:cs="Arial" w:eastAsia="Arial" w:hAnsi="Arial"/>
@@ -3211,7 +3461,7 @@
       <w:lvlText w:val="%7."/>
       <w:lvlJc w:val="left"/>
       <w:pPr>
-        <w:ind w:left="5040" w:hanging="360"/>
+        <w:ind w:left="5760" w:hanging="360"/>
       </w:pPr>
       <w:rPr>
         <w:rFonts w:ascii="Arial" w:cs="Arial" w:eastAsia="Arial" w:hAnsi="Arial"/>
@@ -3233,7 +3483,7 @@
       <w:lvlText w:val="%8."/>
       <w:lvlJc w:val="left"/>
       <w:pPr>
-        <w:ind w:left="5760" w:hanging="360"/>
+        <w:ind w:left="6480" w:hanging="360"/>
       </w:pPr>
       <w:rPr>
         <w:rFonts w:ascii="Arial" w:cs="Arial" w:eastAsia="Arial" w:hAnsi="Arial"/>
@@ -3255,7 +3505,7 @@
       <w:lvlText w:val="%9."/>
       <w:lvlJc w:val="left"/>
       <w:pPr>
-        <w:ind w:left="6480" w:hanging="360"/>
+        <w:ind w:left="7200" w:hanging="360"/>
       </w:pPr>
       <w:rPr>
         <w:rFonts w:ascii="Arial" w:cs="Arial" w:eastAsia="Arial" w:hAnsi="Arial"/>
@@ -3319,8 +3569,8 @@
     </w:lvl>
     <w:lvl w:ilvl="2">
       <w:start w:val="1"/>
-      <w:numFmt w:val="bullet"/>
-      <w:lvlText w:val="■"/>
+      <w:numFmt w:val="lowerRoman"/>
+      <w:lvlText w:val="%3."/>
       <w:lvlJc w:val="left"/>
       <w:pPr>
         <w:ind w:left="2160" w:hanging="360"/>
@@ -3341,8 +3591,8 @@
     </w:lvl>
     <w:lvl w:ilvl="3">
       <w:start w:val="1"/>
-      <w:numFmt w:val="bullet"/>
-      <w:lvlText w:val="●"/>
+      <w:numFmt w:val="decimal"/>
+      <w:lvlText w:val="%4."/>
       <w:lvlJc w:val="left"/>
       <w:pPr>
         <w:ind w:left="2880" w:hanging="360"/>
@@ -3363,8 +3613,8 @@
     </w:lvl>
     <w:lvl w:ilvl="4">
       <w:start w:val="1"/>
-      <w:numFmt w:val="bullet"/>
-      <w:lvlText w:val="○"/>
+      <w:numFmt w:val="lowerLetter"/>
+      <w:lvlText w:val="%5."/>
       <w:lvlJc w:val="left"/>
       <w:pPr>
         <w:ind w:left="3600" w:hanging="360"/>
@@ -3385,8 +3635,8 @@
     </w:lvl>
     <w:lvl w:ilvl="5">
       <w:start w:val="1"/>
-      <w:numFmt w:val="bullet"/>
-      <w:lvlText w:val="■"/>
+      <w:numFmt w:val="lowerRoman"/>
+      <w:lvlText w:val="%6."/>
       <w:lvlJc w:val="left"/>
       <w:pPr>
         <w:ind w:left="4320" w:hanging="360"/>
@@ -3407,8 +3657,8 @@
     </w:lvl>
     <w:lvl w:ilvl="6">
       <w:start w:val="1"/>
-      <w:numFmt w:val="bullet"/>
-      <w:lvlText w:val="●"/>
+      <w:numFmt w:val="decimal"/>
+      <w:lvlText w:val="%7."/>
       <w:lvlJc w:val="left"/>
       <w:pPr>
         <w:ind w:left="5040" w:hanging="360"/>
@@ -3429,8 +3679,8 @@
     </w:lvl>
     <w:lvl w:ilvl="7">
       <w:start w:val="1"/>
-      <w:numFmt w:val="bullet"/>
-      <w:lvlText w:val="○"/>
+      <w:numFmt w:val="lowerLetter"/>
+      <w:lvlText w:val="%8."/>
       <w:lvlJc w:val="left"/>
       <w:pPr>
         <w:ind w:left="5760" w:hanging="360"/>
@@ -3451,8 +3701,8 @@
     </w:lvl>
     <w:lvl w:ilvl="8">
       <w:start w:val="1"/>
-      <w:numFmt w:val="bullet"/>
-      <w:lvlText w:val="■"/>
+      <w:numFmt w:val="lowerRoman"/>
+      <w:lvlText w:val="%9."/>
       <w:lvlJc w:val="left"/>
       <w:pPr>
         <w:ind w:left="6480" w:hanging="360"/>
@@ -3497,8 +3747,8 @@
     </w:lvl>
     <w:lvl w:ilvl="1">
       <w:start w:val="1"/>
-      <w:numFmt w:val="bullet"/>
-      <w:lvlText w:val="○"/>
+      <w:numFmt w:val="lowerLetter"/>
+      <w:lvlText w:val="%2."/>
       <w:lvlJc w:val="left"/>
       <w:pPr>
         <w:ind w:left="1440" w:hanging="360"/>
@@ -3519,8 +3769,8 @@
     </w:lvl>
     <w:lvl w:ilvl="2">
       <w:start w:val="1"/>
-      <w:numFmt w:val="bullet"/>
-      <w:lvlText w:val="■"/>
+      <w:numFmt w:val="lowerRoman"/>
+      <w:lvlText w:val="%3."/>
       <w:lvlJc w:val="left"/>
       <w:pPr>
         <w:ind w:left="2160" w:hanging="360"/>
@@ -3541,8 +3791,8 @@
     </w:lvl>
     <w:lvl w:ilvl="3">
       <w:start w:val="1"/>
-      <w:numFmt w:val="bullet"/>
-      <w:lvlText w:val="●"/>
+      <w:numFmt w:val="decimal"/>
+      <w:lvlText w:val="%4."/>
       <w:lvlJc w:val="left"/>
       <w:pPr>
         <w:ind w:left="2880" w:hanging="360"/>
@@ -3563,8 +3813,8 @@
     </w:lvl>
     <w:lvl w:ilvl="4">
       <w:start w:val="1"/>
-      <w:numFmt w:val="bullet"/>
-      <w:lvlText w:val="○"/>
+      <w:numFmt w:val="lowerLetter"/>
+      <w:lvlText w:val="%5."/>
       <w:lvlJc w:val="left"/>
       <w:pPr>
         <w:ind w:left="3600" w:hanging="360"/>
@@ -3585,8 +3835,8 @@
     </w:lvl>
     <w:lvl w:ilvl="5">
       <w:start w:val="1"/>
-      <w:numFmt w:val="bullet"/>
-      <w:lvlText w:val="■"/>
+      <w:numFmt w:val="lowerRoman"/>
+      <w:lvlText w:val="%6."/>
       <w:lvlJc w:val="left"/>
       <w:pPr>
         <w:ind w:left="4320" w:hanging="360"/>
@@ -3607,8 +3857,8 @@
     </w:lvl>
     <w:lvl w:ilvl="6">
       <w:start w:val="1"/>
-      <w:numFmt w:val="bullet"/>
-      <w:lvlText w:val="●"/>
+      <w:numFmt w:val="decimal"/>
+      <w:lvlText w:val="%7."/>
       <w:lvlJc w:val="left"/>
       <w:pPr>
         <w:ind w:left="5040" w:hanging="360"/>
@@ -3629,8 +3879,8 @@
     </w:lvl>
     <w:lvl w:ilvl="7">
       <w:start w:val="1"/>
-      <w:numFmt w:val="bullet"/>
-      <w:lvlText w:val="○"/>
+      <w:numFmt w:val="lowerLetter"/>
+      <w:lvlText w:val="%8."/>
       <w:lvlJc w:val="left"/>
       <w:pPr>
         <w:ind w:left="5760" w:hanging="360"/>
@@ -3651,8 +3901,8 @@
     </w:lvl>
     <w:lvl w:ilvl="8">
       <w:start w:val="1"/>
-      <w:numFmt w:val="bullet"/>
-      <w:lvlText w:val="■"/>
+      <w:numFmt w:val="lowerRoman"/>
+      <w:lvlText w:val="%9."/>
       <w:lvlJc w:val="left"/>
       <w:pPr>
         <w:ind w:left="6480" w:hanging="360"/>
@@ -3697,8 +3947,8 @@
     </w:lvl>
     <w:lvl w:ilvl="1">
       <w:start w:val="1"/>
-      <w:numFmt w:val="bullet"/>
-      <w:lvlText w:val="○"/>
+      <w:numFmt w:val="lowerLetter"/>
+      <w:lvlText w:val="%2."/>
       <w:lvlJc w:val="left"/>
       <w:pPr>
         <w:ind w:left="1440" w:hanging="360"/>
@@ -3875,8 +4125,8 @@
   <w:abstractNum w:abstractNumId="8">
     <w:lvl w:ilvl="0">
       <w:start w:val="1"/>
-      <w:numFmt w:val="bullet"/>
-      <w:lvlText w:val="●"/>
+      <w:numFmt w:val="decimal"/>
+      <w:lvlText w:val="%1."/>
       <w:lvlJc w:val="left"/>
       <w:pPr>
         <w:ind w:left="720" w:hanging="360"/>
@@ -3897,8 +4147,8 @@
     </w:lvl>
     <w:lvl w:ilvl="1">
       <w:start w:val="1"/>
-      <w:numFmt w:val="bullet"/>
-      <w:lvlText w:val="○"/>
+      <w:numFmt w:val="lowerLetter"/>
+      <w:lvlText w:val="%2."/>
       <w:lvlJc w:val="left"/>
       <w:pPr>
         <w:ind w:left="1440" w:hanging="360"/>
@@ -4097,6 +4347,206 @@
     </w:lvl>
     <w:lvl w:ilvl="1">
       <w:start w:val="1"/>
+      <w:numFmt w:val="lowerLetter"/>
+      <w:lvlText w:val="%2."/>
+      <w:lvlJc w:val="left"/>
+      <w:pPr>
+        <w:ind w:left="1440" w:hanging="360"/>
+      </w:pPr>
+      <w:rPr>
+        <w:rFonts w:ascii="Arial" w:cs="Arial" w:eastAsia="Arial" w:hAnsi="Arial"/>
+        <w:b w:val="0"/>
+        <w:i w:val="0"/>
+        <w:smallCaps w:val="0"/>
+        <w:strike w:val="0"/>
+        <w:color w:val="000000"/>
+        <w:sz w:val="22"/>
+        <w:szCs w:val="22"/>
+        <w:u w:val="none"/>
+        <w:shd w:fill="auto" w:val="clear"/>
+        <w:vertAlign w:val="baseline"/>
+      </w:rPr>
+    </w:lvl>
+    <w:lvl w:ilvl="2">
+      <w:start w:val="1"/>
+      <w:numFmt w:val="lowerRoman"/>
+      <w:lvlText w:val="%3."/>
+      <w:lvlJc w:val="left"/>
+      <w:pPr>
+        <w:ind w:left="2160" w:hanging="360"/>
+      </w:pPr>
+      <w:rPr>
+        <w:rFonts w:ascii="Arial" w:cs="Arial" w:eastAsia="Arial" w:hAnsi="Arial"/>
+        <w:b w:val="0"/>
+        <w:i w:val="0"/>
+        <w:smallCaps w:val="0"/>
+        <w:strike w:val="0"/>
+        <w:color w:val="000000"/>
+        <w:sz w:val="22"/>
+        <w:szCs w:val="22"/>
+        <w:u w:val="none"/>
+        <w:shd w:fill="auto" w:val="clear"/>
+        <w:vertAlign w:val="baseline"/>
+      </w:rPr>
+    </w:lvl>
+    <w:lvl w:ilvl="3">
+      <w:start w:val="1"/>
+      <w:numFmt w:val="decimal"/>
+      <w:lvlText w:val="%4."/>
+      <w:lvlJc w:val="left"/>
+      <w:pPr>
+        <w:ind w:left="2880" w:hanging="360"/>
+      </w:pPr>
+      <w:rPr>
+        <w:rFonts w:ascii="Arial" w:cs="Arial" w:eastAsia="Arial" w:hAnsi="Arial"/>
+        <w:b w:val="0"/>
+        <w:i w:val="0"/>
+        <w:smallCaps w:val="0"/>
+        <w:strike w:val="0"/>
+        <w:color w:val="000000"/>
+        <w:sz w:val="22"/>
+        <w:szCs w:val="22"/>
+        <w:u w:val="none"/>
+        <w:shd w:fill="auto" w:val="clear"/>
+        <w:vertAlign w:val="baseline"/>
+      </w:rPr>
+    </w:lvl>
+    <w:lvl w:ilvl="4">
+      <w:start w:val="1"/>
+      <w:numFmt w:val="lowerLetter"/>
+      <w:lvlText w:val="%5."/>
+      <w:lvlJc w:val="left"/>
+      <w:pPr>
+        <w:ind w:left="3600" w:hanging="360"/>
+      </w:pPr>
+      <w:rPr>
+        <w:rFonts w:ascii="Arial" w:cs="Arial" w:eastAsia="Arial" w:hAnsi="Arial"/>
+        <w:b w:val="0"/>
+        <w:i w:val="0"/>
+        <w:smallCaps w:val="0"/>
+        <w:strike w:val="0"/>
+        <w:color w:val="000000"/>
+        <w:sz w:val="22"/>
+        <w:szCs w:val="22"/>
+        <w:u w:val="none"/>
+        <w:shd w:fill="auto" w:val="clear"/>
+        <w:vertAlign w:val="baseline"/>
+      </w:rPr>
+    </w:lvl>
+    <w:lvl w:ilvl="5">
+      <w:start w:val="1"/>
+      <w:numFmt w:val="lowerRoman"/>
+      <w:lvlText w:val="%6."/>
+      <w:lvlJc w:val="left"/>
+      <w:pPr>
+        <w:ind w:left="4320" w:hanging="360"/>
+      </w:pPr>
+      <w:rPr>
+        <w:rFonts w:ascii="Arial" w:cs="Arial" w:eastAsia="Arial" w:hAnsi="Arial"/>
+        <w:b w:val="0"/>
+        <w:i w:val="0"/>
+        <w:smallCaps w:val="0"/>
+        <w:strike w:val="0"/>
+        <w:color w:val="000000"/>
+        <w:sz w:val="22"/>
+        <w:szCs w:val="22"/>
+        <w:u w:val="none"/>
+        <w:shd w:fill="auto" w:val="clear"/>
+        <w:vertAlign w:val="baseline"/>
+      </w:rPr>
+    </w:lvl>
+    <w:lvl w:ilvl="6">
+      <w:start w:val="1"/>
+      <w:numFmt w:val="decimal"/>
+      <w:lvlText w:val="%7."/>
+      <w:lvlJc w:val="left"/>
+      <w:pPr>
+        <w:ind w:left="5040" w:hanging="360"/>
+      </w:pPr>
+      <w:rPr>
+        <w:rFonts w:ascii="Arial" w:cs="Arial" w:eastAsia="Arial" w:hAnsi="Arial"/>
+        <w:b w:val="0"/>
+        <w:i w:val="0"/>
+        <w:smallCaps w:val="0"/>
+        <w:strike w:val="0"/>
+        <w:color w:val="000000"/>
+        <w:sz w:val="22"/>
+        <w:szCs w:val="22"/>
+        <w:u w:val="none"/>
+        <w:shd w:fill="auto" w:val="clear"/>
+        <w:vertAlign w:val="baseline"/>
+      </w:rPr>
+    </w:lvl>
+    <w:lvl w:ilvl="7">
+      <w:start w:val="1"/>
+      <w:numFmt w:val="lowerLetter"/>
+      <w:lvlText w:val="%8."/>
+      <w:lvlJc w:val="left"/>
+      <w:pPr>
+        <w:ind w:left="5760" w:hanging="360"/>
+      </w:pPr>
+      <w:rPr>
+        <w:rFonts w:ascii="Arial" w:cs="Arial" w:eastAsia="Arial" w:hAnsi="Arial"/>
+        <w:b w:val="0"/>
+        <w:i w:val="0"/>
+        <w:smallCaps w:val="0"/>
+        <w:strike w:val="0"/>
+        <w:color w:val="000000"/>
+        <w:sz w:val="22"/>
+        <w:szCs w:val="22"/>
+        <w:u w:val="none"/>
+        <w:shd w:fill="auto" w:val="clear"/>
+        <w:vertAlign w:val="baseline"/>
+      </w:rPr>
+    </w:lvl>
+    <w:lvl w:ilvl="8">
+      <w:start w:val="1"/>
+      <w:numFmt w:val="lowerRoman"/>
+      <w:lvlText w:val="%9."/>
+      <w:lvlJc w:val="left"/>
+      <w:pPr>
+        <w:ind w:left="6480" w:hanging="360"/>
+      </w:pPr>
+      <w:rPr>
+        <w:rFonts w:ascii="Arial" w:cs="Arial" w:eastAsia="Arial" w:hAnsi="Arial"/>
+        <w:b w:val="0"/>
+        <w:i w:val="0"/>
+        <w:smallCaps w:val="0"/>
+        <w:strike w:val="0"/>
+        <w:color w:val="000000"/>
+        <w:sz w:val="22"/>
+        <w:szCs w:val="22"/>
+        <w:u w:val="none"/>
+        <w:shd w:fill="auto" w:val="clear"/>
+        <w:vertAlign w:val="baseline"/>
+      </w:rPr>
+    </w:lvl>
+  </w:abstractNum>
+  <w:abstractNum w:abstractNumId="10">
+    <w:lvl w:ilvl="0">
+      <w:start w:val="1"/>
+      <w:numFmt w:val="decimal"/>
+      <w:lvlText w:val="%1."/>
+      <w:lvlJc w:val="left"/>
+      <w:pPr>
+        <w:ind w:left="720" w:hanging="360"/>
+      </w:pPr>
+      <w:rPr>
+        <w:rFonts w:ascii="Arial" w:cs="Arial" w:eastAsia="Arial" w:hAnsi="Arial"/>
+        <w:b w:val="0"/>
+        <w:i w:val="0"/>
+        <w:smallCaps w:val="0"/>
+        <w:strike w:val="0"/>
+        <w:color w:val="000000"/>
+        <w:sz w:val="22"/>
+        <w:szCs w:val="22"/>
+        <w:u w:val="none"/>
+        <w:shd w:fill="auto" w:val="clear"/>
+        <w:vertAlign w:val="baseline"/>
+      </w:rPr>
+    </w:lvl>
+    <w:lvl w:ilvl="1">
+      <w:start w:val="1"/>
       <w:numFmt w:val="bullet"/>
       <w:lvlText w:val="○"/>
       <w:lvlJc w:val="left"/>
@@ -4272,7 +4722,317 @@
       </w:rPr>
     </w:lvl>
   </w:abstractNum>
-  <w:abstractNum w:abstractNumId="10">
+  <w:abstractNum w:abstractNumId="11">
+    <w:lvl w:ilvl="0">
+      <w:start w:val="1"/>
+      <w:numFmt w:val="bullet"/>
+      <w:lvlText w:val="●"/>
+      <w:lvlJc w:val="left"/>
+      <w:pPr>
+        <w:ind w:left="720" w:hanging="360"/>
+      </w:pPr>
+      <w:rPr>
+        <w:u w:val="none"/>
+      </w:rPr>
+    </w:lvl>
+    <w:lvl w:ilvl="1">
+      <w:start w:val="1"/>
+      <w:numFmt w:val="bullet"/>
+      <w:lvlText w:val="○"/>
+      <w:lvlJc w:val="left"/>
+      <w:pPr>
+        <w:ind w:left="1440" w:hanging="360"/>
+      </w:pPr>
+      <w:rPr>
+        <w:u w:val="none"/>
+      </w:rPr>
+    </w:lvl>
+    <w:lvl w:ilvl="2">
+      <w:start w:val="1"/>
+      <w:numFmt w:val="bullet"/>
+      <w:lvlText w:val="■"/>
+      <w:lvlJc w:val="left"/>
+      <w:pPr>
+        <w:ind w:left="2160" w:hanging="360"/>
+      </w:pPr>
+      <w:rPr>
+        <w:u w:val="none"/>
+      </w:rPr>
+    </w:lvl>
+    <w:lvl w:ilvl="3">
+      <w:start w:val="1"/>
+      <w:numFmt w:val="bullet"/>
+      <w:lvlText w:val="●"/>
+      <w:lvlJc w:val="left"/>
+      <w:pPr>
+        <w:ind w:left="2880" w:hanging="360"/>
+      </w:pPr>
+      <w:rPr>
+        <w:u w:val="none"/>
+      </w:rPr>
+    </w:lvl>
+    <w:lvl w:ilvl="4">
+      <w:start w:val="1"/>
+      <w:numFmt w:val="bullet"/>
+      <w:lvlText w:val="○"/>
+      <w:lvlJc w:val="left"/>
+      <w:pPr>
+        <w:ind w:left="3600" w:hanging="360"/>
+      </w:pPr>
+      <w:rPr>
+        <w:u w:val="none"/>
+      </w:rPr>
+    </w:lvl>
+    <w:lvl w:ilvl="5">
+      <w:start w:val="1"/>
+      <w:numFmt w:val="bullet"/>
+      <w:lvlText w:val="■"/>
+      <w:lvlJc w:val="left"/>
+      <w:pPr>
+        <w:ind w:left="4320" w:hanging="360"/>
+      </w:pPr>
+      <w:rPr>
+        <w:u w:val="none"/>
+      </w:rPr>
+    </w:lvl>
+    <w:lvl w:ilvl="6">
+      <w:start w:val="1"/>
+      <w:numFmt w:val="bullet"/>
+      <w:lvlText w:val="●"/>
+      <w:lvlJc w:val="left"/>
+      <w:pPr>
+        <w:ind w:left="5040" w:hanging="360"/>
+      </w:pPr>
+      <w:rPr>
+        <w:u w:val="none"/>
+      </w:rPr>
+    </w:lvl>
+    <w:lvl w:ilvl="7">
+      <w:start w:val="1"/>
+      <w:numFmt w:val="bullet"/>
+      <w:lvlText w:val="○"/>
+      <w:lvlJc w:val="left"/>
+      <w:pPr>
+        <w:ind w:left="5760" w:hanging="360"/>
+      </w:pPr>
+      <w:rPr>
+        <w:u w:val="none"/>
+      </w:rPr>
+    </w:lvl>
+    <w:lvl w:ilvl="8">
+      <w:start w:val="1"/>
+      <w:numFmt w:val="bullet"/>
+      <w:lvlText w:val="■"/>
+      <w:lvlJc w:val="left"/>
+      <w:pPr>
+        <w:ind w:left="6480" w:hanging="360"/>
+      </w:pPr>
+      <w:rPr>
+        <w:u w:val="none"/>
+      </w:rPr>
+    </w:lvl>
+  </w:abstractNum>
+  <w:abstractNum w:abstractNumId="12">
+    <w:lvl w:ilvl="0">
+      <w:start w:val="1"/>
+      <w:numFmt w:val="bullet"/>
+      <w:lvlText w:val="●"/>
+      <w:lvlJc w:val="left"/>
+      <w:pPr>
+        <w:ind w:left="720" w:hanging="360"/>
+      </w:pPr>
+      <w:rPr>
+        <w:rFonts w:ascii="Arial" w:cs="Arial" w:eastAsia="Arial" w:hAnsi="Arial"/>
+        <w:b w:val="0"/>
+        <w:i w:val="0"/>
+        <w:smallCaps w:val="0"/>
+        <w:strike w:val="0"/>
+        <w:color w:val="000000"/>
+        <w:sz w:val="22"/>
+        <w:szCs w:val="22"/>
+        <w:u w:val="none"/>
+        <w:shd w:fill="auto" w:val="clear"/>
+        <w:vertAlign w:val="baseline"/>
+      </w:rPr>
+    </w:lvl>
+    <w:lvl w:ilvl="1">
+      <w:start w:val="1"/>
+      <w:numFmt w:val="bullet"/>
+      <w:lvlText w:val="○"/>
+      <w:lvlJc w:val="left"/>
+      <w:pPr>
+        <w:ind w:left="1440" w:hanging="360"/>
+      </w:pPr>
+      <w:rPr>
+        <w:rFonts w:ascii="Arial" w:cs="Arial" w:eastAsia="Arial" w:hAnsi="Arial"/>
+        <w:b w:val="0"/>
+        <w:i w:val="0"/>
+        <w:smallCaps w:val="0"/>
+        <w:strike w:val="0"/>
+        <w:color w:val="000000"/>
+        <w:sz w:val="22"/>
+        <w:szCs w:val="22"/>
+        <w:u w:val="none"/>
+        <w:shd w:fill="auto" w:val="clear"/>
+        <w:vertAlign w:val="baseline"/>
+      </w:rPr>
+    </w:lvl>
+    <w:lvl w:ilvl="2">
+      <w:start w:val="1"/>
+      <w:numFmt w:val="lowerRoman"/>
+      <w:lvlText w:val="%3."/>
+      <w:lvlJc w:val="left"/>
+      <w:pPr>
+        <w:ind w:left="2160" w:hanging="360"/>
+      </w:pPr>
+      <w:rPr>
+        <w:rFonts w:ascii="Arial" w:cs="Arial" w:eastAsia="Arial" w:hAnsi="Arial"/>
+        <w:b w:val="0"/>
+        <w:i w:val="0"/>
+        <w:smallCaps w:val="0"/>
+        <w:strike w:val="0"/>
+        <w:color w:val="000000"/>
+        <w:sz w:val="22"/>
+        <w:szCs w:val="22"/>
+        <w:u w:val="none"/>
+        <w:shd w:fill="auto" w:val="clear"/>
+        <w:vertAlign w:val="baseline"/>
+      </w:rPr>
+    </w:lvl>
+    <w:lvl w:ilvl="3">
+      <w:start w:val="1"/>
+      <w:numFmt w:val="decimal"/>
+      <w:lvlText w:val="%4."/>
+      <w:lvlJc w:val="left"/>
+      <w:pPr>
+        <w:ind w:left="2880" w:hanging="360"/>
+      </w:pPr>
+      <w:rPr>
+        <w:rFonts w:ascii="Arial" w:cs="Arial" w:eastAsia="Arial" w:hAnsi="Arial"/>
+        <w:b w:val="0"/>
+        <w:i w:val="0"/>
+        <w:smallCaps w:val="0"/>
+        <w:strike w:val="0"/>
+        <w:color w:val="000000"/>
+        <w:sz w:val="22"/>
+        <w:szCs w:val="22"/>
+        <w:u w:val="none"/>
+        <w:shd w:fill="auto" w:val="clear"/>
+        <w:vertAlign w:val="baseline"/>
+      </w:rPr>
+    </w:lvl>
+    <w:lvl w:ilvl="4">
+      <w:start w:val="1"/>
+      <w:numFmt w:val="lowerLetter"/>
+      <w:lvlText w:val="%5."/>
+      <w:lvlJc w:val="left"/>
+      <w:pPr>
+        <w:ind w:left="3600" w:hanging="360"/>
+      </w:pPr>
+      <w:rPr>
+        <w:rFonts w:ascii="Arial" w:cs="Arial" w:eastAsia="Arial" w:hAnsi="Arial"/>
+        <w:b w:val="0"/>
+        <w:i w:val="0"/>
+        <w:smallCaps w:val="0"/>
+        <w:strike w:val="0"/>
+        <w:color w:val="000000"/>
+        <w:sz w:val="22"/>
+        <w:szCs w:val="22"/>
+        <w:u w:val="none"/>
+        <w:shd w:fill="auto" w:val="clear"/>
+        <w:vertAlign w:val="baseline"/>
+      </w:rPr>
+    </w:lvl>
+    <w:lvl w:ilvl="5">
+      <w:start w:val="1"/>
+      <w:numFmt w:val="lowerRoman"/>
+      <w:lvlText w:val="%6."/>
+      <w:lvlJc w:val="left"/>
+      <w:pPr>
+        <w:ind w:left="4320" w:hanging="360"/>
+      </w:pPr>
+      <w:rPr>
+        <w:rFonts w:ascii="Arial" w:cs="Arial" w:eastAsia="Arial" w:hAnsi="Arial"/>
+        <w:b w:val="0"/>
+        <w:i w:val="0"/>
+        <w:smallCaps w:val="0"/>
+        <w:strike w:val="0"/>
+        <w:color w:val="000000"/>
+        <w:sz w:val="22"/>
+        <w:szCs w:val="22"/>
+        <w:u w:val="none"/>
+        <w:shd w:fill="auto" w:val="clear"/>
+        <w:vertAlign w:val="baseline"/>
+      </w:rPr>
+    </w:lvl>
+    <w:lvl w:ilvl="6">
+      <w:start w:val="1"/>
+      <w:numFmt w:val="decimal"/>
+      <w:lvlText w:val="%7."/>
+      <w:lvlJc w:val="left"/>
+      <w:pPr>
+        <w:ind w:left="5040" w:hanging="360"/>
+      </w:pPr>
+      <w:rPr>
+        <w:rFonts w:ascii="Arial" w:cs="Arial" w:eastAsia="Arial" w:hAnsi="Arial"/>
+        <w:b w:val="0"/>
+        <w:i w:val="0"/>
+        <w:smallCaps w:val="0"/>
+        <w:strike w:val="0"/>
+        <w:color w:val="000000"/>
+        <w:sz w:val="22"/>
+        <w:szCs w:val="22"/>
+        <w:u w:val="none"/>
+        <w:shd w:fill="auto" w:val="clear"/>
+        <w:vertAlign w:val="baseline"/>
+      </w:rPr>
+    </w:lvl>
+    <w:lvl w:ilvl="7">
+      <w:start w:val="1"/>
+      <w:numFmt w:val="lowerLetter"/>
+      <w:lvlText w:val="%8."/>
+      <w:lvlJc w:val="left"/>
+      <w:pPr>
+        <w:ind w:left="5760" w:hanging="360"/>
+      </w:pPr>
+      <w:rPr>
+        <w:rFonts w:ascii="Arial" w:cs="Arial" w:eastAsia="Arial" w:hAnsi="Arial"/>
+        <w:b w:val="0"/>
+        <w:i w:val="0"/>
+        <w:smallCaps w:val="0"/>
+        <w:strike w:val="0"/>
+        <w:color w:val="000000"/>
+        <w:sz w:val="22"/>
+        <w:szCs w:val="22"/>
+        <w:u w:val="none"/>
+        <w:shd w:fill="auto" w:val="clear"/>
+        <w:vertAlign w:val="baseline"/>
+      </w:rPr>
+    </w:lvl>
+    <w:lvl w:ilvl="8">
+      <w:start w:val="1"/>
+      <w:numFmt w:val="lowerRoman"/>
+      <w:lvlText w:val="%9."/>
+      <w:lvlJc w:val="left"/>
+      <w:pPr>
+        <w:ind w:left="6480" w:hanging="360"/>
+      </w:pPr>
+      <w:rPr>
+        <w:rFonts w:ascii="Arial" w:cs="Arial" w:eastAsia="Arial" w:hAnsi="Arial"/>
+        <w:b w:val="0"/>
+        <w:i w:val="0"/>
+        <w:smallCaps w:val="0"/>
+        <w:strike w:val="0"/>
+        <w:color w:val="000000"/>
+        <w:sz w:val="22"/>
+        <w:szCs w:val="22"/>
+        <w:u w:val="none"/>
+        <w:shd w:fill="auto" w:val="clear"/>
+        <w:vertAlign w:val="baseline"/>
+      </w:rPr>
+    </w:lvl>
+  </w:abstractNum>
+  <w:abstractNum w:abstractNumId="13">
     <w:lvl w:ilvl="0">
       <w:start w:val="1"/>
       <w:numFmt w:val="bullet"/>
@@ -4502,11 +5262,20 @@
   <w:num w:numId="10">
     <w:abstractNumId w:val="10"/>
   </w:num>
+  <w:num w:numId="11">
+    <w:abstractNumId w:val="11"/>
+  </w:num>
+  <w:num w:numId="12">
+    <w:abstractNumId w:val="12"/>
+  </w:num>
+  <w:num w:numId="13">
+    <w:abstractNumId w:val="13"/>
+  </w:num>
 </w:numbering>
 </file>
 
 <file path=word/styles.xml><?xml version="1.0" encoding="utf-8"?>
-<w:styles xmlns:mc="http://schemas.openxmlformats.org/markup-compatibility/2006" xmlns:o="urn:schemas-microsoft-com:office:office" xmlns:r="http://schemas.openxmlformats.org/officeDocument/2006/relationships" xmlns:m="http://schemas.openxmlformats.org/officeDocument/2006/math" xmlns:v="urn:schemas-microsoft-com:vml" xmlns:wp="http://schemas.openxmlformats.org/drawingml/2006/wordprocessingDrawing" xmlns:w10="urn:schemas-microsoft-com:office:word" xmlns:w="http://schemas.openxmlformats.org/wordprocessingml/2006/main" xmlns:wne="http://schemas.microsoft.com/office/word/2006/wordml" xmlns:sl="http://schemas.openxmlformats.org/schemaLibrary/2006/main" xmlns:a="http://schemas.openxmlformats.org/drawingml/2006/main" xmlns:pic="http://schemas.openxmlformats.org/drawingml/2006/picture" xmlns:c="http://schemas.openxmlformats.org/drawingml/2006/chart" xmlns:lc="http://schemas.openxmlformats.org/drawingml/2006/lockedCanvas" xmlns:dgm="http://schemas.openxmlformats.org/drawingml/2006/diagram" xmlns:wps="http://schemas.microsoft.com/office/word/2010/wordprocessingShape" xmlns:wpg="http://schemas.microsoft.com/office/word/2010/wordprocessingGroup" xmlns:w14="http://schemas.microsoft.com/office/word/2010/wordml" xmlns:w15="http://schemas.microsoft.com/office/word/2012/wordml">
+<w:styles xmlns:mc="http://schemas.openxmlformats.org/markup-compatibility/2006" xmlns:o="urn:schemas-microsoft-com:office:office" xmlns:r="http://schemas.openxmlformats.org/officeDocument/2006/relationships" xmlns:m="http://schemas.openxmlformats.org/officeDocument/2006/math" xmlns:v="urn:schemas-microsoft-com:vml" xmlns:wp="http://schemas.openxmlformats.org/drawingml/2006/wordprocessingDrawing" xmlns:w10="urn:schemas-microsoft-com:office:word" xmlns:w="http://schemas.openxmlformats.org/wordprocessingml/2006/main" xmlns:wne="http://schemas.microsoft.com/office/word/2006/wordml" xmlns:sl="http://schemas.openxmlformats.org/schemaLibrary/2006/main" xmlns:a="http://schemas.openxmlformats.org/drawingml/2006/main" xmlns:pic="http://schemas.openxmlformats.org/drawingml/2006/picture" xmlns:c="http://schemas.openxmlformats.org/drawingml/2006/chart" xmlns:lc="http://schemas.openxmlformats.org/drawingml/2006/lockedCanvas" xmlns:dgm="http://schemas.openxmlformats.org/drawingml/2006/diagram" xmlns:wps="http://schemas.microsoft.com/office/word/2010/wordprocessingShape" xmlns:wpg="http://schemas.microsoft.com/office/word/2010/wordprocessingGroup" xmlns:w14="http://schemas.microsoft.com/office/word/2010/wordml" xmlns:w15="http://schemas.microsoft.com/office/word/2012/wordml" xmlns:w16="http://schemas.microsoft.com/office/word/2018/wordml" xmlns:w16cex="http://schemas.microsoft.com/office/word/2018/wordml/cex" xmlns:w16cid="http://schemas.microsoft.com/office/word/2016/wordml/cid" xmlns:cr="http://schemas.microsoft.com/office/comments/2020/reactions">
   <w:docDefaults>
     <w:rPrDefault>
       <w:rPr>

</xml_diff>